<commit_message>
Requisitos Desempeño y usabilidad
</commit_message>
<xml_diff>
--- a/documents/Documento_técnico_software_educativo-_DARC_AVC_2  - Corte 2 FINAL.docx
+++ b/documents/Documento_técnico_software_educativo-_DARC_AVC_2  - Corte 2 FINAL.docx
@@ -1,6 +1,6 @@
 
 <file path=word/document.xml><?xml version="1.0" encoding="utf-8"?>
-<w:document xmlns:wpc="http://schemas.microsoft.com/office/word/2010/wordprocessingCanvas" xmlns:cx="http://schemas.microsoft.com/office/drawing/2014/chartex" xmlns:mc="http://schemas.openxmlformats.org/markup-compatibility/2006" xmlns:o="urn:schemas-microsoft-com:office:office" xmlns:r="http://schemas.openxmlformats.org/officeDocument/2006/relationships" xmlns:m="http://schemas.openxmlformats.org/officeDocument/2006/math" xmlns:v="urn:schemas-microsoft-com:vml" xmlns:wp14="http://schemas.microsoft.com/office/word/2010/wordprocessingDrawing" xmlns:wp="http://schemas.openxmlformats.org/drawingml/2006/wordprocessingDrawing" xmlns:w10="urn:schemas-microsoft-com:office:word" xmlns:w="http://schemas.openxmlformats.org/wordprocessingml/2006/main" xmlns:w14="http://schemas.microsoft.com/office/word/2010/wordml" xmlns:w15="http://schemas.microsoft.com/office/word/2012/wordml" xmlns:w16se="http://schemas.microsoft.com/office/word/2015/wordml/symex" xmlns:wpg="http://schemas.microsoft.com/office/word/2010/wordprocessingGroup" xmlns:wpi="http://schemas.microsoft.com/office/word/2010/wordprocessingInk" xmlns:wne="http://schemas.microsoft.com/office/word/2006/wordml" xmlns:wps="http://schemas.microsoft.com/office/word/2010/wordprocessingShape" mc:Ignorable="w14 w15 w16se wp14">
+<w:document xmlns:wpc="http://schemas.microsoft.com/office/word/2010/wordprocessingCanvas" xmlns:cx="http://schemas.microsoft.com/office/drawing/2014/chartex" xmlns:cx1="http://schemas.microsoft.com/office/drawing/2015/9/8/chartex" xmlns:cx2="http://schemas.microsoft.com/office/drawing/2015/10/21/chartex" xmlns:cx3="http://schemas.microsoft.com/office/drawing/2016/5/9/chartex" xmlns:cx4="http://schemas.microsoft.com/office/drawing/2016/5/10/chartex" xmlns:cx5="http://schemas.microsoft.com/office/drawing/2016/5/11/chartex" xmlns:cx6="http://schemas.microsoft.com/office/drawing/2016/5/12/chartex" xmlns:cx7="http://schemas.microsoft.com/office/drawing/2016/5/13/chartex" xmlns:cx8="http://schemas.microsoft.com/office/drawing/2016/5/14/chartex" xmlns:mc="http://schemas.openxmlformats.org/markup-compatibility/2006" xmlns:aink="http://schemas.microsoft.com/office/drawing/2016/ink" xmlns:am3d="http://schemas.microsoft.com/office/drawing/2017/model3d" xmlns:o="urn:schemas-microsoft-com:office:office" xmlns:oel="http://schemas.microsoft.com/office/2019/extlst" xmlns:r="http://schemas.openxmlformats.org/officeDocument/2006/relationships" xmlns:m="http://schemas.openxmlformats.org/officeDocument/2006/math" xmlns:v="urn:schemas-microsoft-com:vml" xmlns:wp14="http://schemas.microsoft.com/office/word/2010/wordprocessingDrawing" xmlns:wp="http://schemas.openxmlformats.org/drawingml/2006/wordprocessingDrawing" xmlns:w10="urn:schemas-microsoft-com:office:word" xmlns:w="http://schemas.openxmlformats.org/wordprocessingml/2006/main" xmlns:w14="http://schemas.microsoft.com/office/word/2010/wordml" xmlns:w15="http://schemas.microsoft.com/office/word/2012/wordml" xmlns:w16cex="http://schemas.microsoft.com/office/word/2018/wordml/cex" xmlns:w16cid="http://schemas.microsoft.com/office/word/2016/wordml/cid" xmlns:w16="http://schemas.microsoft.com/office/word/2018/wordml" xmlns:w16du="http://schemas.microsoft.com/office/word/2023/wordml/word16du" xmlns:w16sdtdh="http://schemas.microsoft.com/office/word/2020/wordml/sdtdatahash" xmlns:w16se="http://schemas.microsoft.com/office/word/2015/wordml/symex" xmlns:wpg="http://schemas.microsoft.com/office/word/2010/wordprocessingGroup" xmlns:wpi="http://schemas.microsoft.com/office/word/2010/wordprocessingInk" xmlns:wne="http://schemas.microsoft.com/office/word/2006/wordml" xmlns:wps="http://schemas.microsoft.com/office/word/2010/wordprocessingShape" mc:Ignorable="w14 w15 w16se w16cid w16 w16cex w16sdtdh w16du wp14">
   <w:body>
     <w:p>
       <w:pPr>
@@ -2123,7 +2123,6 @@
             <w:t xml:space="preserve"> </w:t>
           </w:r>
           <w:hyperlink w:anchor="_bookmark7" w:history="1">
-            <w:proofErr w:type="spellStart"/>
             <w:r>
               <w:rPr>
                 <w:smallCaps/>
@@ -2142,7 +2141,6 @@
               </w:rPr>
               <w:t>ackend</w:t>
             </w:r>
-            <w:proofErr w:type="spellEnd"/>
           </w:hyperlink>
           <w:r>
             <w:rPr>
@@ -2385,14 +2383,12 @@
               </w:rPr>
               <w:t xml:space="preserve"> </w:t>
             </w:r>
-            <w:proofErr w:type="spellStart"/>
             <w:r>
               <w:rPr>
                 <w:spacing w:val="-2"/>
               </w:rPr>
               <w:t>Backend</w:t>
             </w:r>
-            <w:proofErr w:type="spellEnd"/>
             <w:r>
               <w:tab/>
             </w:r>
@@ -2490,14 +2486,12 @@
             </w:rPr>
             <w:t xml:space="preserve"> </w:t>
           </w:r>
-          <w:proofErr w:type="spellStart"/>
           <w:r>
             <w:rPr>
               <w:spacing w:val="-2"/>
             </w:rPr>
             <w:t>Backend</w:t>
           </w:r>
-          <w:proofErr w:type="spellEnd"/>
           <w:r>
             <w:tab/>
           </w:r>
@@ -2837,14 +2831,12 @@
               </w:rPr>
               <w:t xml:space="preserve"> </w:t>
             </w:r>
-            <w:proofErr w:type="spellStart"/>
             <w:r>
               <w:rPr>
                 <w:spacing w:val="-2"/>
               </w:rPr>
               <w:t>Backend</w:t>
             </w:r>
-            <w:proofErr w:type="spellEnd"/>
             <w:r>
               <w:tab/>
             </w:r>
@@ -3006,11 +2998,9 @@
             </w:rPr>
             <w:t xml:space="preserve"> </w:t>
           </w:r>
-          <w:proofErr w:type="spellStart"/>
           <w:r>
             <w:t>Endpoints</w:t>
           </w:r>
-          <w:proofErr w:type="spellEnd"/>
           <w:r>
             <w:rPr>
               <w:spacing w:val="-4"/>
@@ -3026,14 +3016,12 @@
             </w:rPr>
             <w:t xml:space="preserve"> </w:t>
           </w:r>
-          <w:proofErr w:type="spellStart"/>
           <w:r>
             <w:rPr>
               <w:spacing w:val="-4"/>
             </w:rPr>
             <w:t>APIs</w:t>
           </w:r>
-          <w:proofErr w:type="spellEnd"/>
           <w:r>
             <w:tab/>
           </w:r>
@@ -3313,14 +3301,12 @@
               </w:rPr>
               <w:t xml:space="preserve"> </w:t>
             </w:r>
-            <w:proofErr w:type="spellStart"/>
             <w:r>
               <w:rPr>
                 <w:spacing w:val="-2"/>
               </w:rPr>
               <w:t>Backend</w:t>
             </w:r>
-            <w:proofErr w:type="spellEnd"/>
             <w:r>
               <w:tab/>
             </w:r>
@@ -3637,18 +3623,8 @@
               <w:spacing w:val="-2"/>
               <w:w w:val="90"/>
             </w:rPr>
-            <w:t xml:space="preserve"> </w:t>
-          </w:r>
-          <w:proofErr w:type="spellStart"/>
-          <w:r>
-            <w:rPr>
-              <w:smallCaps/>
-              <w:spacing w:val="-2"/>
-              <w:w w:val="90"/>
-            </w:rPr>
-            <w:t>Frontend</w:t>
-          </w:r>
-          <w:proofErr w:type="spellEnd"/>
+            <w:t xml:space="preserve"> Frontend</w:t>
+          </w:r>
           <w:r>
             <w:rPr>
               <w:smallCaps/>
@@ -4106,11 +4082,9 @@
               </w:rPr>
               <w:t xml:space="preserve"> </w:t>
             </w:r>
-            <w:proofErr w:type="spellStart"/>
             <w:r>
               <w:t>Frontend</w:t>
             </w:r>
-            <w:proofErr w:type="spellEnd"/>
             <w:r>
               <w:rPr>
                 <w:spacing w:val="-5"/>
@@ -4205,14 +4179,12 @@
             </w:rPr>
             <w:t xml:space="preserve"> </w:t>
           </w:r>
-          <w:proofErr w:type="spellStart"/>
           <w:r>
             <w:rPr>
               <w:spacing w:val="-2"/>
             </w:rPr>
             <w:t>Frontend</w:t>
           </w:r>
-          <w:proofErr w:type="spellEnd"/>
           <w:r>
             <w:tab/>
           </w:r>
@@ -4335,11 +4307,9 @@
             </w:rPr>
             <w:t xml:space="preserve"> </w:t>
           </w:r>
-          <w:proofErr w:type="spellStart"/>
           <w:r>
             <w:t>Frameworks</w:t>
           </w:r>
-          <w:proofErr w:type="spellEnd"/>
           <w:r>
             <w:rPr>
               <w:spacing w:val="-4"/>
@@ -4424,14 +4394,12 @@
               </w:rPr>
               <w:t xml:space="preserve"> </w:t>
             </w:r>
-            <w:proofErr w:type="spellStart"/>
             <w:r>
               <w:rPr>
                 <w:spacing w:val="-2"/>
               </w:rPr>
               <w:t>Backend</w:t>
             </w:r>
-            <w:proofErr w:type="spellEnd"/>
             <w:r>
               <w:tab/>
             </w:r>
@@ -4487,14 +4455,12 @@
             </w:rPr>
             <w:t xml:space="preserve"> </w:t>
           </w:r>
-          <w:proofErr w:type="spellStart"/>
           <w:r>
             <w:rPr>
               <w:spacing w:val="-2"/>
             </w:rPr>
             <w:t>Backend</w:t>
           </w:r>
-          <w:proofErr w:type="spellEnd"/>
           <w:r>
             <w:tab/>
           </w:r>
@@ -4907,14 +4873,12 @@
               </w:rPr>
               <w:t xml:space="preserve"> </w:t>
             </w:r>
-            <w:proofErr w:type="spellStart"/>
             <w:r>
               <w:rPr>
                 <w:spacing w:val="-2"/>
               </w:rPr>
               <w:t>Frontend</w:t>
             </w:r>
-            <w:proofErr w:type="spellEnd"/>
             <w:r>
               <w:tab/>
             </w:r>
@@ -4982,14 +4946,12 @@
           <w:r>
             <w:t xml:space="preserve">de </w:t>
           </w:r>
-          <w:proofErr w:type="spellStart"/>
           <w:r>
             <w:rPr>
               <w:spacing w:val="-2"/>
             </w:rPr>
             <w:t>Frontend</w:t>
           </w:r>
-          <w:proofErr w:type="spellEnd"/>
           <w:r>
             <w:tab/>
           </w:r>
@@ -5185,14 +5147,12 @@
               </w:rPr>
               <w:t xml:space="preserve"> </w:t>
             </w:r>
-            <w:proofErr w:type="spellStart"/>
             <w:r>
               <w:rPr>
                 <w:spacing w:val="-2"/>
               </w:rPr>
               <w:t>Frontend</w:t>
             </w:r>
-            <w:proofErr w:type="spellEnd"/>
             <w:r>
               <w:tab/>
             </w:r>
@@ -5284,11 +5244,9 @@
             </w:rPr>
             <w:t xml:space="preserve"> </w:t>
           </w:r>
-          <w:proofErr w:type="spellStart"/>
           <w:r>
             <w:t>Backend</w:t>
           </w:r>
-          <w:proofErr w:type="spellEnd"/>
           <w:r>
             <w:rPr>
               <w:spacing w:val="-2"/>
@@ -5409,14 +5367,12 @@
             </w:rPr>
             <w:t xml:space="preserve"> </w:t>
           </w:r>
-          <w:proofErr w:type="spellStart"/>
           <w:r>
             <w:rPr>
               <w:spacing w:val="-2"/>
             </w:rPr>
             <w:t>Frontend</w:t>
           </w:r>
-          <w:proofErr w:type="spellEnd"/>
           <w:r>
             <w:tab/>
           </w:r>
@@ -5462,14 +5418,12 @@
               </w:rPr>
               <w:t xml:space="preserve"> </w:t>
             </w:r>
-            <w:proofErr w:type="spellStart"/>
             <w:r>
               <w:rPr>
                 <w:spacing w:val="-2"/>
               </w:rPr>
               <w:t>Backend</w:t>
             </w:r>
-            <w:proofErr w:type="spellEnd"/>
             <w:r>
               <w:tab/>
             </w:r>
@@ -5552,14 +5506,12 @@
             </w:rPr>
             <w:t xml:space="preserve"> </w:t>
           </w:r>
-          <w:proofErr w:type="spellStart"/>
           <w:r>
             <w:rPr>
               <w:spacing w:val="-2"/>
             </w:rPr>
             <w:t>Backend</w:t>
           </w:r>
-          <w:proofErr w:type="spellEnd"/>
           <w:r>
             <w:tab/>
           </w:r>
@@ -5604,7 +5556,6 @@
             </w:rPr>
             <w:t xml:space="preserve"> </w:t>
           </w:r>
-          <w:proofErr w:type="spellStart"/>
           <w:r>
             <w:t>Frontend-</w:t>
           </w:r>
@@ -5614,7 +5565,6 @@
             </w:rPr>
             <w:t>Backend</w:t>
           </w:r>
-          <w:proofErr w:type="spellEnd"/>
           <w:r>
             <w:tab/>
           </w:r>
@@ -8093,39 +8043,39 @@
           <w:sz w:val="28"/>
           <w:lang w:val="es-CO"/>
         </w:rPr>
-        <w:t>API: Interfaz de Programación de Aplicaciones (</w:t>
-      </w:r>
-      <w:proofErr w:type="spellStart"/>
-      <w:r>
+        <w:t>API: Interfaz de Programación de Aplicaciones (Application Programming Interface).</w:t>
+      </w:r>
+    </w:p>
+    <w:p>
+      <w:pPr>
+        <w:ind w:left="118" w:right="279"/>
         <w:rPr>
           <w:sz w:val="28"/>
           <w:lang w:val="es-CO"/>
         </w:rPr>
-        <w:t>Application</w:t>
-      </w:r>
-      <w:proofErr w:type="spellEnd"/>
+      </w:pPr>
       <w:r>
         <w:rPr>
           <w:sz w:val="28"/>
           <w:lang w:val="es-CO"/>
         </w:rPr>
-        <w:t xml:space="preserve"> </w:t>
-      </w:r>
-      <w:proofErr w:type="spellStart"/>
-      <w:r>
+        <w:t>DBMS: Sistema de Gestión de Bases de Datos (Database Management System).</w:t>
+      </w:r>
+    </w:p>
+    <w:p>
+      <w:pPr>
+        <w:ind w:left="118" w:right="279"/>
         <w:rPr>
           <w:sz w:val="28"/>
           <w:lang w:val="es-CO"/>
         </w:rPr>
-        <w:t>Programming</w:t>
-      </w:r>
-      <w:proofErr w:type="spellEnd"/>
+      </w:pPr>
       <w:r>
         <w:rPr>
           <w:sz w:val="28"/>
           <w:lang w:val="es-CO"/>
         </w:rPr>
-        <w:t xml:space="preserve"> Interface).</w:t>
+        <w:t>SQL: Lenguaje de Consulta Estructurada (Structured Query Language).</w:t>
       </w:r>
     </w:p>
     <w:p>
@@ -8141,39 +8091,55 @@
           <w:sz w:val="28"/>
           <w:lang w:val="es-CO"/>
         </w:rPr>
-        <w:t>DBMS: Sistema de Gestión de Bases de Datos (</w:t>
-      </w:r>
-      <w:proofErr w:type="spellStart"/>
-      <w:r>
+        <w:t>HTTP: Protocolo de Transferencia de Hipertexto (Hypertext Transfer Protocol).</w:t>
+      </w:r>
+    </w:p>
+    <w:p>
+      <w:pPr>
+        <w:ind w:left="118" w:right="279"/>
         <w:rPr>
           <w:sz w:val="28"/>
           <w:lang w:val="es-CO"/>
         </w:rPr>
-        <w:t>Database</w:t>
-      </w:r>
-      <w:proofErr w:type="spellEnd"/>
+      </w:pPr>
       <w:r>
         <w:rPr>
           <w:sz w:val="28"/>
           <w:lang w:val="es-CO"/>
         </w:rPr>
-        <w:t xml:space="preserve"> Management </w:t>
-      </w:r>
-      <w:proofErr w:type="spellStart"/>
-      <w:r>
+        <w:t>REST: Transferencia de Estado Representacional (Representational State Transfer).</w:t>
+      </w:r>
+    </w:p>
+    <w:p>
+      <w:pPr>
+        <w:ind w:left="118" w:right="279"/>
         <w:rPr>
           <w:sz w:val="28"/>
           <w:lang w:val="es-CO"/>
         </w:rPr>
-        <w:t>System</w:t>
-      </w:r>
-      <w:proofErr w:type="spellEnd"/>
+      </w:pPr>
       <w:r>
         <w:rPr>
           <w:sz w:val="28"/>
           <w:lang w:val="es-CO"/>
         </w:rPr>
-        <w:t>).</w:t>
+        <w:t>JSON: Notación de Objetos de JavaScript (JavaScript Object Notation).</w:t>
+      </w:r>
+    </w:p>
+    <w:p>
+      <w:pPr>
+        <w:ind w:left="118" w:right="279"/>
+        <w:rPr>
+          <w:sz w:val="28"/>
+          <w:lang w:val="en-US"/>
+        </w:rPr>
+      </w:pPr>
+      <w:r>
+        <w:rPr>
+          <w:sz w:val="28"/>
+          <w:lang w:val="en-US"/>
+        </w:rPr>
+        <w:t>JWT: Token de Web JSON (JSON Web Token).</w:t>
       </w:r>
     </w:p>
     <w:p>
@@ -8189,55 +8155,56 @@
           <w:sz w:val="28"/>
           <w:lang w:val="es-CO"/>
         </w:rPr>
-        <w:t>SQL: Lenguaje de Consulta Estructurada (</w:t>
-      </w:r>
-      <w:proofErr w:type="spellStart"/>
-      <w:r>
+        <w:t>CRUD: Crear, Leer, Actualizar y Borrar (Create, Read, Update, Delete).</w:t>
+      </w:r>
+    </w:p>
+    <w:p>
+      <w:pPr>
+        <w:ind w:left="118" w:right="279"/>
         <w:rPr>
           <w:sz w:val="28"/>
           <w:lang w:val="es-CO"/>
         </w:rPr>
-        <w:t>Structured</w:t>
-      </w:r>
-      <w:proofErr w:type="spellEnd"/>
+      </w:pPr>
       <w:r>
         <w:rPr>
           <w:sz w:val="28"/>
           <w:lang w:val="es-CO"/>
         </w:rPr>
-        <w:t xml:space="preserve"> </w:t>
-      </w:r>
-      <w:proofErr w:type="spellStart"/>
-      <w:r>
+        <w:t>ORM: Mapeo Objeto-Relacional (Object-Relational Mapping).</w:t>
+      </w:r>
+    </w:p>
+    <w:p>
+      <w:pPr>
+        <w:ind w:left="118" w:right="279"/>
         <w:rPr>
           <w:sz w:val="28"/>
           <w:lang w:val="es-CO"/>
         </w:rPr>
-        <w:t>Query</w:t>
-      </w:r>
-      <w:proofErr w:type="spellEnd"/>
+      </w:pPr>
       <w:r>
         <w:rPr>
           <w:sz w:val="28"/>
           <w:lang w:val="es-CO"/>
         </w:rPr>
-        <w:t xml:space="preserve"> </w:t>
-      </w:r>
-      <w:proofErr w:type="spellStart"/>
-      <w:r>
+        <w:lastRenderedPageBreak/>
+        <w:t>MVC: Modelo-Vista-Controlador (Model-View-Controller).</w:t>
+      </w:r>
+    </w:p>
+    <w:p>
+      <w:pPr>
+        <w:ind w:left="118" w:right="279"/>
         <w:rPr>
           <w:sz w:val="28"/>
           <w:lang w:val="es-CO"/>
         </w:rPr>
-        <w:t>Language</w:t>
-      </w:r>
-      <w:proofErr w:type="spellEnd"/>
+      </w:pPr>
       <w:r>
         <w:rPr>
           <w:sz w:val="28"/>
           <w:lang w:val="es-CO"/>
         </w:rPr>
-        <w:t>).</w:t>
+        <w:t>API RESTful: API que sigue los principios de REST.</w:t>
       </w:r>
     </w:p>
     <w:p>
@@ -8253,39 +8220,39 @@
           <w:sz w:val="28"/>
           <w:lang w:val="es-CO"/>
         </w:rPr>
-        <w:t>HTTP: Protocolo de Transferencia de Hipertexto (</w:t>
-      </w:r>
-      <w:proofErr w:type="spellStart"/>
-      <w:r>
+        <w:t>CI/CD: Integración Continua / Entrega Continua (Continuous Integration / Continuous Delivery).</w:t>
+      </w:r>
+    </w:p>
+    <w:p>
+      <w:pPr>
+        <w:ind w:left="118" w:right="279"/>
         <w:rPr>
           <w:sz w:val="28"/>
           <w:lang w:val="es-CO"/>
         </w:rPr>
-        <w:t>Hypertext</w:t>
-      </w:r>
-      <w:proofErr w:type="spellEnd"/>
+      </w:pPr>
       <w:r>
         <w:rPr>
           <w:sz w:val="28"/>
           <w:lang w:val="es-CO"/>
         </w:rPr>
-        <w:t xml:space="preserve"> Transfer </w:t>
-      </w:r>
-      <w:proofErr w:type="spellStart"/>
-      <w:r>
+        <w:t>SaaS: Software como Servicio (Software as a Service).</w:t>
+      </w:r>
+    </w:p>
+    <w:p>
+      <w:pPr>
+        <w:ind w:left="118" w:right="279"/>
         <w:rPr>
           <w:sz w:val="28"/>
           <w:lang w:val="es-CO"/>
         </w:rPr>
-        <w:t>Protocol</w:t>
-      </w:r>
-      <w:proofErr w:type="spellEnd"/>
+      </w:pPr>
       <w:r>
         <w:rPr>
           <w:sz w:val="28"/>
           <w:lang w:val="es-CO"/>
         </w:rPr>
-        <w:t>).</w:t>
+        <w:t>SSL/TLS: Capa de sockets seguros/Seguridad de la Capa de Transporte (Secure Sockets Layer/Transport Layer Security).</w:t>
       </w:r>
     </w:p>
     <w:p>
@@ -8301,39 +8268,39 @@
           <w:sz w:val="28"/>
           <w:lang w:val="es-CO"/>
         </w:rPr>
-        <w:t>REST: Transferencia de Estado Representacional (</w:t>
-      </w:r>
-      <w:proofErr w:type="spellStart"/>
-      <w:r>
+        <w:t>HTML: Lenguaje de Marcado de Hipertexto (Hypertext Markup Language).</w:t>
+      </w:r>
+    </w:p>
+    <w:p>
+      <w:pPr>
+        <w:ind w:left="118" w:right="279"/>
         <w:rPr>
           <w:sz w:val="28"/>
           <w:lang w:val="es-CO"/>
         </w:rPr>
-        <w:t>Representational</w:t>
-      </w:r>
-      <w:proofErr w:type="spellEnd"/>
+      </w:pPr>
       <w:r>
         <w:rPr>
           <w:sz w:val="28"/>
           <w:lang w:val="es-CO"/>
         </w:rPr>
-        <w:t xml:space="preserve"> </w:t>
-      </w:r>
-      <w:proofErr w:type="spellStart"/>
-      <w:r>
+        <w:t>CSS: Hojas de Estilo en Cascada (Cascading Style Sheets).</w:t>
+      </w:r>
+    </w:p>
+    <w:p>
+      <w:pPr>
+        <w:ind w:left="118" w:right="279"/>
         <w:rPr>
           <w:sz w:val="28"/>
           <w:lang w:val="es-CO"/>
         </w:rPr>
-        <w:t>State</w:t>
-      </w:r>
-      <w:proofErr w:type="spellEnd"/>
+      </w:pPr>
       <w:r>
         <w:rPr>
           <w:sz w:val="28"/>
           <w:lang w:val="es-CO"/>
         </w:rPr>
-        <w:t xml:space="preserve"> Transfer).</w:t>
+        <w:t>JS: JavaScript.</w:t>
       </w:r>
     </w:p>
     <w:p>
@@ -8349,55 +8316,39 @@
           <w:sz w:val="28"/>
           <w:lang w:val="es-CO"/>
         </w:rPr>
-        <w:t xml:space="preserve">JSON: Notación de Objetos de JavaScript (JavaScript </w:t>
-      </w:r>
-      <w:proofErr w:type="spellStart"/>
-      <w:r>
+        <w:t>DOM: Modelo de Objeto del Documento (Document Object Model).</w:t>
+      </w:r>
+    </w:p>
+    <w:p>
+      <w:pPr>
+        <w:ind w:left="118" w:right="279"/>
         <w:rPr>
           <w:sz w:val="28"/>
           <w:lang w:val="es-CO"/>
         </w:rPr>
-        <w:t>Object</w:t>
-      </w:r>
-      <w:proofErr w:type="spellEnd"/>
+      </w:pPr>
       <w:r>
         <w:rPr>
           <w:sz w:val="28"/>
           <w:lang w:val="es-CO"/>
         </w:rPr>
-        <w:t xml:space="preserve"> </w:t>
-      </w:r>
-      <w:proofErr w:type="spellStart"/>
-      <w:r>
+        <w:t>UI: Interfaz de Usuario (User Interface).</w:t>
+      </w:r>
+    </w:p>
+    <w:p>
+      <w:pPr>
+        <w:ind w:left="118" w:right="279"/>
         <w:rPr>
           <w:sz w:val="28"/>
           <w:lang w:val="es-CO"/>
         </w:rPr>
-        <w:t>Notation</w:t>
-      </w:r>
-      <w:proofErr w:type="spellEnd"/>
+      </w:pPr>
       <w:r>
         <w:rPr>
           <w:sz w:val="28"/>
           <w:lang w:val="es-CO"/>
         </w:rPr>
-        <w:t>).</w:t>
-      </w:r>
-    </w:p>
-    <w:p>
-      <w:pPr>
-        <w:ind w:left="118" w:right="279"/>
-        <w:rPr>
-          <w:sz w:val="28"/>
-          <w:lang w:val="en-US"/>
-        </w:rPr>
-      </w:pPr>
-      <w:r>
-        <w:rPr>
-          <w:sz w:val="28"/>
-          <w:lang w:val="en-US"/>
-        </w:rPr>
-        <w:t>JWT: Token de Web JSON (JSON Web Token).</w:t>
+        <w:t>UX: Experiencia del Usuario (User Experience).</w:t>
       </w:r>
     </w:p>
     <w:p>
@@ -8413,71 +8364,71 @@
           <w:sz w:val="28"/>
           <w:lang w:val="es-CO"/>
         </w:rPr>
-        <w:t>CRUD: Crear, Leer, Actualizar y Borrar (</w:t>
-      </w:r>
-      <w:proofErr w:type="spellStart"/>
-      <w:r>
+        <w:t>SPA: Aplicación de Página Única (Single Page Application).</w:t>
+      </w:r>
+    </w:p>
+    <w:p>
+      <w:pPr>
+        <w:ind w:left="118" w:right="279"/>
         <w:rPr>
           <w:sz w:val="28"/>
           <w:lang w:val="es-CO"/>
         </w:rPr>
-        <w:t>Create</w:t>
-      </w:r>
-      <w:proofErr w:type="spellEnd"/>
+      </w:pPr>
       <w:r>
         <w:rPr>
           <w:sz w:val="28"/>
           <w:lang w:val="es-CO"/>
         </w:rPr>
-        <w:t xml:space="preserve">, </w:t>
-      </w:r>
-      <w:proofErr w:type="spellStart"/>
-      <w:r>
+        <w:t>AJAX: Asincrónico JavaScript y XML (Asynchronous JavaScript and XML).</w:t>
+      </w:r>
+    </w:p>
+    <w:p>
+      <w:pPr>
+        <w:ind w:left="118" w:right="279"/>
         <w:rPr>
           <w:sz w:val="28"/>
           <w:lang w:val="es-CO"/>
         </w:rPr>
-        <w:t>Read</w:t>
-      </w:r>
-      <w:proofErr w:type="spellEnd"/>
+      </w:pPr>
       <w:r>
         <w:rPr>
           <w:sz w:val="28"/>
           <w:lang w:val="es-CO"/>
         </w:rPr>
-        <w:t xml:space="preserve">, </w:t>
-      </w:r>
-      <w:proofErr w:type="spellStart"/>
-      <w:r>
+        <w:t>CMS: Sistema de Gestión de Contenido (Content Management System).</w:t>
+      </w:r>
+    </w:p>
+    <w:p>
+      <w:pPr>
+        <w:ind w:left="118" w:right="279"/>
         <w:rPr>
           <w:sz w:val="28"/>
           <w:lang w:val="es-CO"/>
         </w:rPr>
-        <w:t>Update</w:t>
-      </w:r>
-      <w:proofErr w:type="spellEnd"/>
+      </w:pPr>
       <w:r>
         <w:rPr>
           <w:sz w:val="28"/>
           <w:lang w:val="es-CO"/>
         </w:rPr>
-        <w:t xml:space="preserve">, </w:t>
-      </w:r>
-      <w:proofErr w:type="spellStart"/>
-      <w:r>
+        <w:t>CDN: Red de Distribución de Contenido (Content Delivery Network).</w:t>
+      </w:r>
+    </w:p>
+    <w:p>
+      <w:pPr>
+        <w:ind w:left="118" w:right="279"/>
         <w:rPr>
           <w:sz w:val="28"/>
           <w:lang w:val="es-CO"/>
         </w:rPr>
-        <w:t>Delete</w:t>
-      </w:r>
-      <w:proofErr w:type="spellEnd"/>
+      </w:pPr>
       <w:r>
         <w:rPr>
           <w:sz w:val="28"/>
           <w:lang w:val="es-CO"/>
         </w:rPr>
-        <w:t>).</w:t>
+        <w:t>SEO: Optimización de Motores de Búsqueda (Search Engine Optimization).</w:t>
       </w:r>
     </w:p>
     <w:p>
@@ -8493,904 +8444,39 @@
           <w:sz w:val="28"/>
           <w:lang w:val="es-CO"/>
         </w:rPr>
-        <w:t>ORM: Mapeo Objeto-Relacional (</w:t>
-      </w:r>
-      <w:proofErr w:type="spellStart"/>
-      <w:r>
+        <w:t>IDE: Entorno de Desarrollo Integrado (Integrated Development Environment).</w:t>
+      </w:r>
+    </w:p>
+    <w:p>
+      <w:pPr>
+        <w:ind w:left="118" w:right="279"/>
         <w:rPr>
           <w:sz w:val="28"/>
           <w:lang w:val="es-CO"/>
         </w:rPr>
-        <w:t>Object-Relational</w:t>
-      </w:r>
-      <w:proofErr w:type="spellEnd"/>
+      </w:pPr>
       <w:r>
         <w:rPr>
           <w:sz w:val="28"/>
           <w:lang w:val="es-CO"/>
         </w:rPr>
-        <w:t xml:space="preserve"> </w:t>
-      </w:r>
-      <w:proofErr w:type="spellStart"/>
-      <w:r>
+        <w:t>CLI: Interfaz de Línea de Comandos (Command Line Interface).</w:t>
+      </w:r>
+    </w:p>
+    <w:p>
+      <w:pPr>
+        <w:ind w:left="118" w:right="279"/>
         <w:rPr>
           <w:sz w:val="28"/>
           <w:lang w:val="es-CO"/>
         </w:rPr>
-        <w:t>Mapping</w:t>
-      </w:r>
-      <w:proofErr w:type="spellEnd"/>
+      </w:pPr>
       <w:r>
         <w:rPr>
           <w:sz w:val="28"/>
           <w:lang w:val="es-CO"/>
         </w:rPr>
-        <w:t>).</w:t>
-      </w:r>
-    </w:p>
-    <w:p>
-      <w:pPr>
-        <w:ind w:left="118" w:right="279"/>
-        <w:rPr>
-          <w:sz w:val="28"/>
-          <w:lang w:val="es-CO"/>
-        </w:rPr>
-      </w:pPr>
-      <w:r>
-        <w:rPr>
-          <w:sz w:val="28"/>
-          <w:lang w:val="es-CO"/>
-        </w:rPr>
-        <w:lastRenderedPageBreak/>
-        <w:t>MVC: Modelo-Vista-Controlador (</w:t>
-      </w:r>
-      <w:proofErr w:type="spellStart"/>
-      <w:r>
-        <w:rPr>
-          <w:sz w:val="28"/>
-          <w:lang w:val="es-CO"/>
-        </w:rPr>
-        <w:t>Model</w:t>
-      </w:r>
-      <w:proofErr w:type="spellEnd"/>
-      <w:r>
-        <w:rPr>
-          <w:sz w:val="28"/>
-          <w:lang w:val="es-CO"/>
-        </w:rPr>
-        <w:t>-View-</w:t>
-      </w:r>
-      <w:proofErr w:type="spellStart"/>
-      <w:r>
-        <w:rPr>
-          <w:sz w:val="28"/>
-          <w:lang w:val="es-CO"/>
-        </w:rPr>
-        <w:t>Controller</w:t>
-      </w:r>
-      <w:proofErr w:type="spellEnd"/>
-      <w:r>
-        <w:rPr>
-          <w:sz w:val="28"/>
-          <w:lang w:val="es-CO"/>
-        </w:rPr>
-        <w:t>).</w:t>
-      </w:r>
-    </w:p>
-    <w:p>
-      <w:pPr>
-        <w:ind w:left="118" w:right="279"/>
-        <w:rPr>
-          <w:sz w:val="28"/>
-          <w:lang w:val="es-CO"/>
-        </w:rPr>
-      </w:pPr>
-      <w:r>
-        <w:rPr>
-          <w:sz w:val="28"/>
-          <w:lang w:val="es-CO"/>
-        </w:rPr>
-        <w:t xml:space="preserve">API </w:t>
-      </w:r>
-      <w:proofErr w:type="spellStart"/>
-      <w:r>
-        <w:rPr>
-          <w:sz w:val="28"/>
-          <w:lang w:val="es-CO"/>
-        </w:rPr>
-        <w:t>RESTful</w:t>
-      </w:r>
-      <w:proofErr w:type="spellEnd"/>
-      <w:r>
-        <w:rPr>
-          <w:sz w:val="28"/>
-          <w:lang w:val="es-CO"/>
-        </w:rPr>
-        <w:t>: API que sigue los principios de REST.</w:t>
-      </w:r>
-    </w:p>
-    <w:p>
-      <w:pPr>
-        <w:ind w:left="118" w:right="279"/>
-        <w:rPr>
-          <w:sz w:val="28"/>
-          <w:lang w:val="es-CO"/>
-        </w:rPr>
-      </w:pPr>
-      <w:r>
-        <w:rPr>
-          <w:sz w:val="28"/>
-          <w:lang w:val="es-CO"/>
-        </w:rPr>
-        <w:t>CI/CD: Integración Continua / Entrega Continua (</w:t>
-      </w:r>
-      <w:proofErr w:type="spellStart"/>
-      <w:r>
-        <w:rPr>
-          <w:sz w:val="28"/>
-          <w:lang w:val="es-CO"/>
-        </w:rPr>
-        <w:t>Continuous</w:t>
-      </w:r>
-      <w:proofErr w:type="spellEnd"/>
-      <w:r>
-        <w:rPr>
-          <w:sz w:val="28"/>
-          <w:lang w:val="es-CO"/>
-        </w:rPr>
-        <w:t xml:space="preserve"> </w:t>
-      </w:r>
-      <w:proofErr w:type="spellStart"/>
-      <w:r>
-        <w:rPr>
-          <w:sz w:val="28"/>
-          <w:lang w:val="es-CO"/>
-        </w:rPr>
-        <w:t>Integration</w:t>
-      </w:r>
-      <w:proofErr w:type="spellEnd"/>
-      <w:r>
-        <w:rPr>
-          <w:sz w:val="28"/>
-          <w:lang w:val="es-CO"/>
-        </w:rPr>
-        <w:t xml:space="preserve"> / </w:t>
-      </w:r>
-      <w:proofErr w:type="spellStart"/>
-      <w:r>
-        <w:rPr>
-          <w:sz w:val="28"/>
-          <w:lang w:val="es-CO"/>
-        </w:rPr>
-        <w:t>Continuous</w:t>
-      </w:r>
-      <w:proofErr w:type="spellEnd"/>
-      <w:r>
-        <w:rPr>
-          <w:sz w:val="28"/>
-          <w:lang w:val="es-CO"/>
-        </w:rPr>
-        <w:t xml:space="preserve"> </w:t>
-      </w:r>
-      <w:proofErr w:type="spellStart"/>
-      <w:r>
-        <w:rPr>
-          <w:sz w:val="28"/>
-          <w:lang w:val="es-CO"/>
-        </w:rPr>
-        <w:t>Delivery</w:t>
-      </w:r>
-      <w:proofErr w:type="spellEnd"/>
-      <w:r>
-        <w:rPr>
-          <w:sz w:val="28"/>
-          <w:lang w:val="es-CO"/>
-        </w:rPr>
-        <w:t>).</w:t>
-      </w:r>
-    </w:p>
-    <w:p>
-      <w:pPr>
-        <w:ind w:left="118" w:right="279"/>
-        <w:rPr>
-          <w:sz w:val="28"/>
-          <w:lang w:val="es-CO"/>
-        </w:rPr>
-      </w:pPr>
-      <w:r>
-        <w:rPr>
-          <w:sz w:val="28"/>
-          <w:lang w:val="es-CO"/>
-        </w:rPr>
-        <w:t xml:space="preserve">SaaS: Software como Servicio (Software as a </w:t>
-      </w:r>
-      <w:proofErr w:type="spellStart"/>
-      <w:r>
-        <w:rPr>
-          <w:sz w:val="28"/>
-          <w:lang w:val="es-CO"/>
-        </w:rPr>
-        <w:t>Service</w:t>
-      </w:r>
-      <w:proofErr w:type="spellEnd"/>
-      <w:r>
-        <w:rPr>
-          <w:sz w:val="28"/>
-          <w:lang w:val="es-CO"/>
-        </w:rPr>
-        <w:t>).</w:t>
-      </w:r>
-    </w:p>
-    <w:p>
-      <w:pPr>
-        <w:ind w:left="118" w:right="279"/>
-        <w:rPr>
-          <w:sz w:val="28"/>
-          <w:lang w:val="es-CO"/>
-        </w:rPr>
-      </w:pPr>
-      <w:r>
-        <w:rPr>
-          <w:sz w:val="28"/>
-          <w:lang w:val="es-CO"/>
-        </w:rPr>
-        <w:t>SSL/TLS: Capa de sockets seguros/Seguridad de la Capa de Transporte (</w:t>
-      </w:r>
-      <w:proofErr w:type="spellStart"/>
-      <w:r>
-        <w:rPr>
-          <w:sz w:val="28"/>
-          <w:lang w:val="es-CO"/>
-        </w:rPr>
-        <w:t>Secure</w:t>
-      </w:r>
-      <w:proofErr w:type="spellEnd"/>
-      <w:r>
-        <w:rPr>
-          <w:sz w:val="28"/>
-          <w:lang w:val="es-CO"/>
-        </w:rPr>
-        <w:t xml:space="preserve"> Sockets </w:t>
-      </w:r>
-      <w:proofErr w:type="spellStart"/>
-      <w:r>
-        <w:rPr>
-          <w:sz w:val="28"/>
-          <w:lang w:val="es-CO"/>
-        </w:rPr>
-        <w:t>Layer</w:t>
-      </w:r>
-      <w:proofErr w:type="spellEnd"/>
-      <w:r>
-        <w:rPr>
-          <w:sz w:val="28"/>
-          <w:lang w:val="es-CO"/>
-        </w:rPr>
-        <w:t>/</w:t>
-      </w:r>
-      <w:proofErr w:type="spellStart"/>
-      <w:r>
-        <w:rPr>
-          <w:sz w:val="28"/>
-          <w:lang w:val="es-CO"/>
-        </w:rPr>
-        <w:t>Transport</w:t>
-      </w:r>
-      <w:proofErr w:type="spellEnd"/>
-      <w:r>
-        <w:rPr>
-          <w:sz w:val="28"/>
-          <w:lang w:val="es-CO"/>
-        </w:rPr>
-        <w:t xml:space="preserve"> </w:t>
-      </w:r>
-      <w:proofErr w:type="spellStart"/>
-      <w:r>
-        <w:rPr>
-          <w:sz w:val="28"/>
-          <w:lang w:val="es-CO"/>
-        </w:rPr>
-        <w:t>Layer</w:t>
-      </w:r>
-      <w:proofErr w:type="spellEnd"/>
-      <w:r>
-        <w:rPr>
-          <w:sz w:val="28"/>
-          <w:lang w:val="es-CO"/>
-        </w:rPr>
-        <w:t xml:space="preserve"> Security).</w:t>
-      </w:r>
-    </w:p>
-    <w:p>
-      <w:pPr>
-        <w:ind w:left="118" w:right="279"/>
-        <w:rPr>
-          <w:sz w:val="28"/>
-          <w:lang w:val="es-CO"/>
-        </w:rPr>
-      </w:pPr>
-      <w:r>
-        <w:rPr>
-          <w:sz w:val="28"/>
-          <w:lang w:val="es-CO"/>
-        </w:rPr>
-        <w:t>HTML: Lenguaje de Marcado de Hipertexto (</w:t>
-      </w:r>
-      <w:proofErr w:type="spellStart"/>
-      <w:r>
-        <w:rPr>
-          <w:sz w:val="28"/>
-          <w:lang w:val="es-CO"/>
-        </w:rPr>
-        <w:t>Hypertext</w:t>
-      </w:r>
-      <w:proofErr w:type="spellEnd"/>
-      <w:r>
-        <w:rPr>
-          <w:sz w:val="28"/>
-          <w:lang w:val="es-CO"/>
-        </w:rPr>
-        <w:t xml:space="preserve"> </w:t>
-      </w:r>
-      <w:proofErr w:type="spellStart"/>
-      <w:r>
-        <w:rPr>
-          <w:sz w:val="28"/>
-          <w:lang w:val="es-CO"/>
-        </w:rPr>
-        <w:t>Markup</w:t>
-      </w:r>
-      <w:proofErr w:type="spellEnd"/>
-      <w:r>
-        <w:rPr>
-          <w:sz w:val="28"/>
-          <w:lang w:val="es-CO"/>
-        </w:rPr>
-        <w:t xml:space="preserve"> </w:t>
-      </w:r>
-      <w:proofErr w:type="spellStart"/>
-      <w:r>
-        <w:rPr>
-          <w:sz w:val="28"/>
-          <w:lang w:val="es-CO"/>
-        </w:rPr>
-        <w:t>Language</w:t>
-      </w:r>
-      <w:proofErr w:type="spellEnd"/>
-      <w:r>
-        <w:rPr>
-          <w:sz w:val="28"/>
-          <w:lang w:val="es-CO"/>
-        </w:rPr>
-        <w:t>).</w:t>
-      </w:r>
-    </w:p>
-    <w:p>
-      <w:pPr>
-        <w:ind w:left="118" w:right="279"/>
-        <w:rPr>
-          <w:sz w:val="28"/>
-          <w:lang w:val="es-CO"/>
-        </w:rPr>
-      </w:pPr>
-      <w:r>
-        <w:rPr>
-          <w:sz w:val="28"/>
-          <w:lang w:val="es-CO"/>
-        </w:rPr>
-        <w:t>CSS: Hojas de Estilo en Cascada (</w:t>
-      </w:r>
-      <w:proofErr w:type="spellStart"/>
-      <w:r>
-        <w:rPr>
-          <w:sz w:val="28"/>
-          <w:lang w:val="es-CO"/>
-        </w:rPr>
-        <w:t>Cascading</w:t>
-      </w:r>
-      <w:proofErr w:type="spellEnd"/>
-      <w:r>
-        <w:rPr>
-          <w:sz w:val="28"/>
-          <w:lang w:val="es-CO"/>
-        </w:rPr>
-        <w:t xml:space="preserve"> Style </w:t>
-      </w:r>
-      <w:proofErr w:type="spellStart"/>
-      <w:r>
-        <w:rPr>
-          <w:sz w:val="28"/>
-          <w:lang w:val="es-CO"/>
-        </w:rPr>
-        <w:t>Sheets</w:t>
-      </w:r>
-      <w:proofErr w:type="spellEnd"/>
-      <w:r>
-        <w:rPr>
-          <w:sz w:val="28"/>
-          <w:lang w:val="es-CO"/>
-        </w:rPr>
-        <w:t>).</w:t>
-      </w:r>
-    </w:p>
-    <w:p>
-      <w:pPr>
-        <w:ind w:left="118" w:right="279"/>
-        <w:rPr>
-          <w:sz w:val="28"/>
-          <w:lang w:val="es-CO"/>
-        </w:rPr>
-      </w:pPr>
-      <w:r>
-        <w:rPr>
-          <w:sz w:val="28"/>
-          <w:lang w:val="es-CO"/>
-        </w:rPr>
-        <w:t>JS: JavaScript.</w:t>
-      </w:r>
-    </w:p>
-    <w:p>
-      <w:pPr>
-        <w:ind w:left="118" w:right="279"/>
-        <w:rPr>
-          <w:sz w:val="28"/>
-          <w:lang w:val="es-CO"/>
-        </w:rPr>
-      </w:pPr>
-      <w:r>
-        <w:rPr>
-          <w:sz w:val="28"/>
-          <w:lang w:val="es-CO"/>
-        </w:rPr>
-        <w:t>DOM: Modelo de Objeto del Documento (</w:t>
-      </w:r>
-      <w:proofErr w:type="spellStart"/>
-      <w:r>
-        <w:rPr>
-          <w:sz w:val="28"/>
-          <w:lang w:val="es-CO"/>
-        </w:rPr>
-        <w:t>Document</w:t>
-      </w:r>
-      <w:proofErr w:type="spellEnd"/>
-      <w:r>
-        <w:rPr>
-          <w:sz w:val="28"/>
-          <w:lang w:val="es-CO"/>
-        </w:rPr>
-        <w:t xml:space="preserve"> </w:t>
-      </w:r>
-      <w:proofErr w:type="spellStart"/>
-      <w:r>
-        <w:rPr>
-          <w:sz w:val="28"/>
-          <w:lang w:val="es-CO"/>
-        </w:rPr>
-        <w:t>Object</w:t>
-      </w:r>
-      <w:proofErr w:type="spellEnd"/>
-      <w:r>
-        <w:rPr>
-          <w:sz w:val="28"/>
-          <w:lang w:val="es-CO"/>
-        </w:rPr>
-        <w:t xml:space="preserve"> </w:t>
-      </w:r>
-      <w:proofErr w:type="spellStart"/>
-      <w:r>
-        <w:rPr>
-          <w:sz w:val="28"/>
-          <w:lang w:val="es-CO"/>
-        </w:rPr>
-        <w:t>Model</w:t>
-      </w:r>
-      <w:proofErr w:type="spellEnd"/>
-      <w:r>
-        <w:rPr>
-          <w:sz w:val="28"/>
-          <w:lang w:val="es-CO"/>
-        </w:rPr>
-        <w:t>).</w:t>
-      </w:r>
-    </w:p>
-    <w:p>
-      <w:pPr>
-        <w:ind w:left="118" w:right="279"/>
-        <w:rPr>
-          <w:sz w:val="28"/>
-          <w:lang w:val="es-CO"/>
-        </w:rPr>
-      </w:pPr>
-      <w:r>
-        <w:rPr>
-          <w:sz w:val="28"/>
-          <w:lang w:val="es-CO"/>
-        </w:rPr>
-        <w:t>UI: Interfaz de Usuario (</w:t>
-      </w:r>
-      <w:proofErr w:type="spellStart"/>
-      <w:r>
-        <w:rPr>
-          <w:sz w:val="28"/>
-          <w:lang w:val="es-CO"/>
-        </w:rPr>
-        <w:t>User</w:t>
-      </w:r>
-      <w:proofErr w:type="spellEnd"/>
-      <w:r>
-        <w:rPr>
-          <w:sz w:val="28"/>
-          <w:lang w:val="es-CO"/>
-        </w:rPr>
-        <w:t xml:space="preserve"> Interface).</w:t>
-      </w:r>
-    </w:p>
-    <w:p>
-      <w:pPr>
-        <w:ind w:left="118" w:right="279"/>
-        <w:rPr>
-          <w:sz w:val="28"/>
-          <w:lang w:val="es-CO"/>
-        </w:rPr>
-      </w:pPr>
-      <w:r>
-        <w:rPr>
-          <w:sz w:val="28"/>
-          <w:lang w:val="es-CO"/>
-        </w:rPr>
-        <w:t>UX: Experiencia del Usuario (</w:t>
-      </w:r>
-      <w:proofErr w:type="spellStart"/>
-      <w:r>
-        <w:rPr>
-          <w:sz w:val="28"/>
-          <w:lang w:val="es-CO"/>
-        </w:rPr>
-        <w:t>User</w:t>
-      </w:r>
-      <w:proofErr w:type="spellEnd"/>
-      <w:r>
-        <w:rPr>
-          <w:sz w:val="28"/>
-          <w:lang w:val="es-CO"/>
-        </w:rPr>
-        <w:t xml:space="preserve"> </w:t>
-      </w:r>
-      <w:proofErr w:type="spellStart"/>
-      <w:r>
-        <w:rPr>
-          <w:sz w:val="28"/>
-          <w:lang w:val="es-CO"/>
-        </w:rPr>
-        <w:t>Experience</w:t>
-      </w:r>
-      <w:proofErr w:type="spellEnd"/>
-      <w:r>
-        <w:rPr>
-          <w:sz w:val="28"/>
-          <w:lang w:val="es-CO"/>
-        </w:rPr>
-        <w:t>).</w:t>
-      </w:r>
-    </w:p>
-    <w:p>
-      <w:pPr>
-        <w:ind w:left="118" w:right="279"/>
-        <w:rPr>
-          <w:sz w:val="28"/>
-          <w:lang w:val="es-CO"/>
-        </w:rPr>
-      </w:pPr>
-      <w:r>
-        <w:rPr>
-          <w:sz w:val="28"/>
-          <w:lang w:val="es-CO"/>
-        </w:rPr>
-        <w:t xml:space="preserve">SPA: Aplicación de Página Única (Single Page </w:t>
-      </w:r>
-      <w:proofErr w:type="spellStart"/>
-      <w:r>
-        <w:rPr>
-          <w:sz w:val="28"/>
-          <w:lang w:val="es-CO"/>
-        </w:rPr>
-        <w:t>Application</w:t>
-      </w:r>
-      <w:proofErr w:type="spellEnd"/>
-      <w:r>
-        <w:rPr>
-          <w:sz w:val="28"/>
-          <w:lang w:val="es-CO"/>
-        </w:rPr>
-        <w:t>).</w:t>
-      </w:r>
-    </w:p>
-    <w:p>
-      <w:pPr>
-        <w:ind w:left="118" w:right="279"/>
-        <w:rPr>
-          <w:sz w:val="28"/>
-          <w:lang w:val="es-CO"/>
-        </w:rPr>
-      </w:pPr>
-      <w:r>
-        <w:rPr>
-          <w:sz w:val="28"/>
-          <w:lang w:val="es-CO"/>
-        </w:rPr>
-        <w:t>AJAX: Asincrónico JavaScript y XML (</w:t>
-      </w:r>
-      <w:proofErr w:type="spellStart"/>
-      <w:r>
-        <w:rPr>
-          <w:sz w:val="28"/>
-          <w:lang w:val="es-CO"/>
-        </w:rPr>
-        <w:t>Asynchronous</w:t>
-      </w:r>
-      <w:proofErr w:type="spellEnd"/>
-      <w:r>
-        <w:rPr>
-          <w:sz w:val="28"/>
-          <w:lang w:val="es-CO"/>
-        </w:rPr>
-        <w:t xml:space="preserve"> JavaScript and XML).</w:t>
-      </w:r>
-    </w:p>
-    <w:p>
-      <w:pPr>
-        <w:ind w:left="118" w:right="279"/>
-        <w:rPr>
-          <w:sz w:val="28"/>
-          <w:lang w:val="es-CO"/>
-        </w:rPr>
-      </w:pPr>
-      <w:r>
-        <w:rPr>
-          <w:sz w:val="28"/>
-          <w:lang w:val="es-CO"/>
-        </w:rPr>
-        <w:t xml:space="preserve">CMS: Sistema de Gestión de Contenido (Content Management </w:t>
-      </w:r>
-      <w:proofErr w:type="spellStart"/>
-      <w:r>
-        <w:rPr>
-          <w:sz w:val="28"/>
-          <w:lang w:val="es-CO"/>
-        </w:rPr>
-        <w:t>System</w:t>
-      </w:r>
-      <w:proofErr w:type="spellEnd"/>
-      <w:r>
-        <w:rPr>
-          <w:sz w:val="28"/>
-          <w:lang w:val="es-CO"/>
-        </w:rPr>
-        <w:t>).</w:t>
-      </w:r>
-    </w:p>
-    <w:p>
-      <w:pPr>
-        <w:ind w:left="118" w:right="279"/>
-        <w:rPr>
-          <w:sz w:val="28"/>
-          <w:lang w:val="es-CO"/>
-        </w:rPr>
-      </w:pPr>
-      <w:r>
-        <w:rPr>
-          <w:sz w:val="28"/>
-          <w:lang w:val="es-CO"/>
-        </w:rPr>
-        <w:t xml:space="preserve">CDN: Red de Distribución de Contenido (Content </w:t>
-      </w:r>
-      <w:proofErr w:type="spellStart"/>
-      <w:r>
-        <w:rPr>
-          <w:sz w:val="28"/>
-          <w:lang w:val="es-CO"/>
-        </w:rPr>
-        <w:t>Delivery</w:t>
-      </w:r>
-      <w:proofErr w:type="spellEnd"/>
-      <w:r>
-        <w:rPr>
-          <w:sz w:val="28"/>
-          <w:lang w:val="es-CO"/>
-        </w:rPr>
-        <w:t xml:space="preserve"> Network).</w:t>
-      </w:r>
-    </w:p>
-    <w:p>
-      <w:pPr>
-        <w:ind w:left="118" w:right="279"/>
-        <w:rPr>
-          <w:sz w:val="28"/>
-          <w:lang w:val="es-CO"/>
-        </w:rPr>
-      </w:pPr>
-      <w:r>
-        <w:rPr>
-          <w:sz w:val="28"/>
-          <w:lang w:val="es-CO"/>
-        </w:rPr>
-        <w:t>SEO: Optimización de Motores de Búsqueda (</w:t>
-      </w:r>
-      <w:proofErr w:type="spellStart"/>
-      <w:r>
-        <w:rPr>
-          <w:sz w:val="28"/>
-          <w:lang w:val="es-CO"/>
-        </w:rPr>
-        <w:t>Search</w:t>
-      </w:r>
-      <w:proofErr w:type="spellEnd"/>
-      <w:r>
-        <w:rPr>
-          <w:sz w:val="28"/>
-          <w:lang w:val="es-CO"/>
-        </w:rPr>
-        <w:t xml:space="preserve"> </w:t>
-      </w:r>
-      <w:proofErr w:type="spellStart"/>
-      <w:r>
-        <w:rPr>
-          <w:sz w:val="28"/>
-          <w:lang w:val="es-CO"/>
-        </w:rPr>
-        <w:t>Engine</w:t>
-      </w:r>
-      <w:proofErr w:type="spellEnd"/>
-      <w:r>
-        <w:rPr>
-          <w:sz w:val="28"/>
-          <w:lang w:val="es-CO"/>
-        </w:rPr>
-        <w:t xml:space="preserve"> </w:t>
-      </w:r>
-      <w:proofErr w:type="spellStart"/>
-      <w:r>
-        <w:rPr>
-          <w:sz w:val="28"/>
-          <w:lang w:val="es-CO"/>
-        </w:rPr>
-        <w:t>Optimization</w:t>
-      </w:r>
-      <w:proofErr w:type="spellEnd"/>
-      <w:r>
-        <w:rPr>
-          <w:sz w:val="28"/>
-          <w:lang w:val="es-CO"/>
-        </w:rPr>
-        <w:t>).</w:t>
-      </w:r>
-    </w:p>
-    <w:p>
-      <w:pPr>
-        <w:ind w:left="118" w:right="279"/>
-        <w:rPr>
-          <w:sz w:val="28"/>
-          <w:lang w:val="es-CO"/>
-        </w:rPr>
-      </w:pPr>
-      <w:r>
-        <w:rPr>
-          <w:sz w:val="28"/>
-          <w:lang w:val="es-CO"/>
-        </w:rPr>
-        <w:t>IDE: Entorno de Desarrollo Integrado (</w:t>
-      </w:r>
-      <w:proofErr w:type="spellStart"/>
-      <w:r>
-        <w:rPr>
-          <w:sz w:val="28"/>
-          <w:lang w:val="es-CO"/>
-        </w:rPr>
-        <w:t>Integrated</w:t>
-      </w:r>
-      <w:proofErr w:type="spellEnd"/>
-      <w:r>
-        <w:rPr>
-          <w:sz w:val="28"/>
-          <w:lang w:val="es-CO"/>
-        </w:rPr>
-        <w:t xml:space="preserve"> </w:t>
-      </w:r>
-      <w:proofErr w:type="spellStart"/>
-      <w:r>
-        <w:rPr>
-          <w:sz w:val="28"/>
-          <w:lang w:val="es-CO"/>
-        </w:rPr>
-        <w:t>Development</w:t>
-      </w:r>
-      <w:proofErr w:type="spellEnd"/>
-      <w:r>
-        <w:rPr>
-          <w:sz w:val="28"/>
-          <w:lang w:val="es-CO"/>
-        </w:rPr>
-        <w:t xml:space="preserve"> </w:t>
-      </w:r>
-      <w:proofErr w:type="spellStart"/>
-      <w:r>
-        <w:rPr>
-          <w:sz w:val="28"/>
-          <w:lang w:val="es-CO"/>
-        </w:rPr>
-        <w:t>Environment</w:t>
-      </w:r>
-      <w:proofErr w:type="spellEnd"/>
-      <w:r>
-        <w:rPr>
-          <w:sz w:val="28"/>
-          <w:lang w:val="es-CO"/>
-        </w:rPr>
-        <w:t>).</w:t>
-      </w:r>
-    </w:p>
-    <w:p>
-      <w:pPr>
-        <w:ind w:left="118" w:right="279"/>
-        <w:rPr>
-          <w:sz w:val="28"/>
-          <w:lang w:val="es-CO"/>
-        </w:rPr>
-      </w:pPr>
-      <w:r>
-        <w:rPr>
-          <w:sz w:val="28"/>
-          <w:lang w:val="es-CO"/>
-        </w:rPr>
-        <w:t>CLI: Interfaz de Línea de Comandos (</w:t>
-      </w:r>
-      <w:proofErr w:type="spellStart"/>
-      <w:r>
-        <w:rPr>
-          <w:sz w:val="28"/>
-          <w:lang w:val="es-CO"/>
-        </w:rPr>
-        <w:t>Command</w:t>
-      </w:r>
-      <w:proofErr w:type="spellEnd"/>
-      <w:r>
-        <w:rPr>
-          <w:sz w:val="28"/>
-          <w:lang w:val="es-CO"/>
-        </w:rPr>
-        <w:t xml:space="preserve"> Line Interface).</w:t>
-      </w:r>
-    </w:p>
-    <w:p>
-      <w:pPr>
-        <w:ind w:left="118" w:right="279"/>
-        <w:rPr>
-          <w:sz w:val="28"/>
-          <w:lang w:val="es-CO"/>
-        </w:rPr>
-      </w:pPr>
-      <w:r>
-        <w:rPr>
-          <w:sz w:val="28"/>
-          <w:lang w:val="es-CO"/>
-        </w:rPr>
-        <w:t>PWA: Aplicación Web Progresiva (</w:t>
-      </w:r>
-      <w:proofErr w:type="spellStart"/>
-      <w:r>
-        <w:rPr>
-          <w:sz w:val="28"/>
-          <w:lang w:val="es-CO"/>
-        </w:rPr>
-        <w:t>Progressive</w:t>
-      </w:r>
-      <w:proofErr w:type="spellEnd"/>
-      <w:r>
-        <w:rPr>
-          <w:sz w:val="28"/>
-          <w:lang w:val="es-CO"/>
-        </w:rPr>
-        <w:t xml:space="preserve"> Web App).</w:t>
+        <w:t>PWA: Aplicación Web Progresiva (Progressive Web App).</w:t>
       </w:r>
     </w:p>
     <w:p>
@@ -10361,23 +9447,7 @@
           <w:spacing w:val="-2"/>
           <w:sz w:val="28"/>
         </w:rPr>
-        <w:t>(</w:t>
-      </w:r>
-      <w:proofErr w:type="spellStart"/>
-      <w:r>
-        <w:rPr>
-          <w:spacing w:val="-2"/>
-          <w:sz w:val="28"/>
-        </w:rPr>
-        <w:t>panning</w:t>
-      </w:r>
-      <w:proofErr w:type="spellEnd"/>
-      <w:r>
-        <w:rPr>
-          <w:spacing w:val="-2"/>
-          <w:sz w:val="28"/>
-        </w:rPr>
-        <w:t>).</w:t>
+        <w:t>(panning).</w:t>
       </w:r>
     </w:p>
     <w:p>
@@ -10987,13 +10057,8 @@
         <w:t xml:space="preserve"> </w:t>
       </w:r>
       <w:r>
-        <w:t>(</w:t>
-      </w:r>
-      <w:proofErr w:type="spellStart"/>
-      <w:r>
-        <w:t>Drag</w:t>
-      </w:r>
-      <w:proofErr w:type="spellEnd"/>
+        <w:t>(Drag</w:t>
+      </w:r>
       <w:r>
         <w:rPr>
           <w:spacing w:val="-12"/>
@@ -11009,19 +10074,11 @@
         </w:rPr>
         <w:t xml:space="preserve"> </w:t>
       </w:r>
-      <w:proofErr w:type="spellStart"/>
       <w:r>
         <w:rPr>
           <w:spacing w:val="-2"/>
         </w:rPr>
-        <w:t>Drop</w:t>
-      </w:r>
-      <w:proofErr w:type="spellEnd"/>
-      <w:r>
-        <w:rPr>
-          <w:spacing w:val="-2"/>
-        </w:rPr>
-        <w:t>):</w:t>
+        <w:t>Drop):</w:t>
       </w:r>
     </w:p>
     <w:p>
@@ -11387,7 +10444,7 @@
     </w:p>
     <w:tbl>
       <w:tblPr>
-        <w:tblStyle w:val="Tabladecuadrcula4-nfasis2"/>
+        <w:tblStyle w:val="Tablaconcuadrcula4-nfasis2"/>
         <w:tblW w:w="0" w:type="auto"/>
         <w:tblBorders>
           <w:top w:val="single" w:sz="4" w:space="0" w:color="auto"/>
@@ -14008,15 +13065,7 @@
         <w:spacing w:line="360" w:lineRule="auto"/>
       </w:pPr>
       <w:r>
-        <w:t>CU-4: Implementar funciones de zoom in/</w:t>
-      </w:r>
-      <w:proofErr w:type="spellStart"/>
-      <w:r>
-        <w:t>out</w:t>
-      </w:r>
-      <w:proofErr w:type="spellEnd"/>
-      <w:r>
-        <w:t xml:space="preserve"> y restablecer zoom en el mapa.</w:t>
+        <w:t>CU-4: Implementar funciones de zoom in/out y restablecer zoom en el mapa.</w:t>
       </w:r>
     </w:p>
     <w:p>
@@ -14024,15 +13073,7 @@
         <w:spacing w:line="360" w:lineRule="auto"/>
       </w:pPr>
       <w:r>
-        <w:t>CU-5: Permitir el desplazamiento (</w:t>
-      </w:r>
-      <w:proofErr w:type="spellStart"/>
-      <w:r>
-        <w:t>panning</w:t>
-      </w:r>
-      <w:proofErr w:type="spellEnd"/>
-      <w:r>
-        <w:t>) en el mapa.</w:t>
+        <w:t>CU-5: Permitir el desplazamiento (panning) en el mapa.</w:t>
       </w:r>
     </w:p>
     <w:p>
@@ -14340,7 +13381,7 @@
         </w:rPr>
         <w:lastRenderedPageBreak/>
         <w:drawing>
-          <wp:inline distT="0" distB="0" distL="0" distR="0" wp14:anchorId="29DD28A2" wp14:editId="2FD8E198">
+          <wp:inline distT="0" distB="0" distL="0" distR="0" wp14:anchorId="29DD28A2" wp14:editId="1569FF57">
             <wp:extent cx="5500500" cy="5662213"/>
             <wp:effectExtent l="0" t="0" r="0" b="0"/>
             <wp:docPr id="1" name="Imagen 1"/>
@@ -17542,7 +16583,7 @@
             <v:path o:extrusionok="f" gradientshapeok="t" o:connecttype="rect"/>
             <o:lock v:ext="edit" aspectratio="t"/>
           </v:shapetype>
-          <v:shape id="_x0000_i1025" type="#_x0000_t75" style="width:354.45pt;height:329.85pt">
+          <v:shape id="_x0000_i1025" type="#_x0000_t75" style="width:354.15pt;height:330.15pt">
             <v:imagedata r:id="rId11" o:title="Diagrama de flujos (5)"/>
           </v:shape>
         </w:pict>
@@ -18784,7 +17825,7 @@
           <w:lang w:val="es-CO" w:eastAsia="es-CO"/>
         </w:rPr>
         <w:pict w14:anchorId="09C65153">
-          <v:shape id="_x0000_i1026" type="#_x0000_t75" style="width:348.9pt;height:324.9pt">
+          <v:shape id="_x0000_i1026" type="#_x0000_t75" style="width:348.95pt;height:324.95pt">
             <v:imagedata r:id="rId12" o:title="Diagrama de flujos (4)"/>
           </v:shape>
         </w:pict>
@@ -19136,20 +18177,8 @@
                 <w:szCs w:val="21"/>
                 <w:lang w:eastAsia="ja-JP"/>
               </w:rPr>
-              <w:t xml:space="preserve">Este caso debe hacer zoom in y zoom </w:t>
-            </w:r>
-            <w:proofErr w:type="spellStart"/>
-            <w:r>
-              <w:rPr>
-                <w:rFonts w:ascii="Book Antiqua" w:eastAsia="Book Antiqua" w:hAnsi="Book Antiqua" w:cs="Book Antiqua"/>
-                <w:color w:val="000000" w:themeColor="text1"/>
-                <w:sz w:val="21"/>
-                <w:szCs w:val="21"/>
-                <w:lang w:eastAsia="ja-JP"/>
-              </w:rPr>
-              <w:t>out</w:t>
-            </w:r>
-            <w:proofErr w:type="spellEnd"/>
+              <w:t>Este caso debe hacer zoom in y zoom out</w:t>
+            </w:r>
           </w:p>
         </w:tc>
       </w:tr>
@@ -19496,51 +18525,7 @@
                 <w:szCs w:val="21"/>
                 <w:lang w:eastAsia="ja-JP"/>
               </w:rPr>
-              <w:t xml:space="preserve">Hacer </w:t>
-            </w:r>
-            <w:proofErr w:type="spellStart"/>
-            <w:r>
-              <w:rPr>
-                <w:rFonts w:ascii="Book Antiqua" w:eastAsia="Book Antiqua" w:hAnsi="Book Antiqua" w:cs="Book Antiqua"/>
-                <w:color w:val="000000" w:themeColor="text1"/>
-                <w:sz w:val="21"/>
-                <w:szCs w:val="21"/>
-                <w:lang w:eastAsia="ja-JP"/>
-              </w:rPr>
-              <w:t>Scroll</w:t>
-            </w:r>
-            <w:proofErr w:type="spellEnd"/>
-            <w:r>
-              <w:rPr>
-                <w:rFonts w:ascii="Book Antiqua" w:eastAsia="Book Antiqua" w:hAnsi="Book Antiqua" w:cs="Book Antiqua"/>
-                <w:color w:val="000000" w:themeColor="text1"/>
-                <w:sz w:val="21"/>
-                <w:szCs w:val="21"/>
-                <w:lang w:eastAsia="ja-JP"/>
-              </w:rPr>
-              <w:t xml:space="preserve"> hacia abajo con el </w:t>
-            </w:r>
-            <w:proofErr w:type="spellStart"/>
-            <w:r>
-              <w:rPr>
-                <w:rFonts w:ascii="Book Antiqua" w:eastAsia="Book Antiqua" w:hAnsi="Book Antiqua" w:cs="Book Antiqua"/>
-                <w:color w:val="000000" w:themeColor="text1"/>
-                <w:sz w:val="21"/>
-                <w:szCs w:val="21"/>
-                <w:lang w:eastAsia="ja-JP"/>
-              </w:rPr>
-              <w:t>click</w:t>
-            </w:r>
-            <w:proofErr w:type="spellEnd"/>
-            <w:r>
-              <w:rPr>
-                <w:rFonts w:ascii="Book Antiqua" w:eastAsia="Book Antiqua" w:hAnsi="Book Antiqua" w:cs="Book Antiqua"/>
-                <w:color w:val="000000" w:themeColor="text1"/>
-                <w:sz w:val="21"/>
-                <w:szCs w:val="21"/>
-                <w:lang w:eastAsia="ja-JP"/>
-              </w:rPr>
-              <w:t xml:space="preserve"> en el mapa  </w:t>
+              <w:t xml:space="preserve">Hacer Scroll hacia abajo con el click en el mapa  </w:t>
             </w:r>
           </w:p>
         </w:tc>
@@ -19664,51 +18649,7 @@
                 <w:szCs w:val="21"/>
                 <w:lang w:eastAsia="ja-JP"/>
               </w:rPr>
-              <w:t xml:space="preserve">Hacer </w:t>
-            </w:r>
-            <w:proofErr w:type="spellStart"/>
-            <w:r>
-              <w:rPr>
-                <w:rFonts w:ascii="Book Antiqua" w:eastAsia="Book Antiqua" w:hAnsi="Book Antiqua" w:cs="Book Antiqua"/>
-                <w:color w:val="000000" w:themeColor="text1"/>
-                <w:sz w:val="21"/>
-                <w:szCs w:val="21"/>
-                <w:lang w:eastAsia="ja-JP"/>
-              </w:rPr>
-              <w:t>Scroll</w:t>
-            </w:r>
-            <w:proofErr w:type="spellEnd"/>
-            <w:r>
-              <w:rPr>
-                <w:rFonts w:ascii="Book Antiqua" w:eastAsia="Book Antiqua" w:hAnsi="Book Antiqua" w:cs="Book Antiqua"/>
-                <w:color w:val="000000" w:themeColor="text1"/>
-                <w:sz w:val="21"/>
-                <w:szCs w:val="21"/>
-                <w:lang w:eastAsia="ja-JP"/>
-              </w:rPr>
-              <w:t xml:space="preserve"> hacia arriba con el </w:t>
-            </w:r>
-            <w:proofErr w:type="spellStart"/>
-            <w:r>
-              <w:rPr>
-                <w:rFonts w:ascii="Book Antiqua" w:eastAsia="Book Antiqua" w:hAnsi="Book Antiqua" w:cs="Book Antiqua"/>
-                <w:color w:val="000000" w:themeColor="text1"/>
-                <w:sz w:val="21"/>
-                <w:szCs w:val="21"/>
-                <w:lang w:eastAsia="ja-JP"/>
-              </w:rPr>
-              <w:t>click</w:t>
-            </w:r>
-            <w:proofErr w:type="spellEnd"/>
-            <w:r>
-              <w:rPr>
-                <w:rFonts w:ascii="Book Antiqua" w:eastAsia="Book Antiqua" w:hAnsi="Book Antiqua" w:cs="Book Antiqua"/>
-                <w:color w:val="000000" w:themeColor="text1"/>
-                <w:sz w:val="21"/>
-                <w:szCs w:val="21"/>
-                <w:lang w:eastAsia="ja-JP"/>
-              </w:rPr>
-              <w:t xml:space="preserve"> en el mapa </w:t>
+              <w:t xml:space="preserve">Hacer Scroll hacia arriba con el click en el mapa </w:t>
             </w:r>
           </w:p>
         </w:tc>
@@ -19789,29 +18730,7 @@
                 <w:szCs w:val="21"/>
                 <w:lang w:eastAsia="ja-JP"/>
               </w:rPr>
-              <w:t xml:space="preserve">Hacer zoom </w:t>
-            </w:r>
-            <w:proofErr w:type="spellStart"/>
-            <w:r>
-              <w:rPr>
-                <w:rFonts w:ascii="Book Antiqua" w:eastAsia="Book Antiqua" w:hAnsi="Book Antiqua" w:cs="Book Antiqua"/>
-                <w:color w:val="000000" w:themeColor="text1"/>
-                <w:sz w:val="21"/>
-                <w:szCs w:val="21"/>
-                <w:lang w:eastAsia="ja-JP"/>
-              </w:rPr>
-              <w:t>out</w:t>
-            </w:r>
-            <w:proofErr w:type="spellEnd"/>
-            <w:r>
-              <w:rPr>
-                <w:rFonts w:ascii="Book Antiqua" w:eastAsia="Book Antiqua" w:hAnsi="Book Antiqua" w:cs="Book Antiqua"/>
-                <w:color w:val="000000" w:themeColor="text1"/>
-                <w:sz w:val="21"/>
-                <w:szCs w:val="21"/>
-                <w:lang w:eastAsia="ja-JP"/>
-              </w:rPr>
-              <w:t xml:space="preserve"> en el mapa </w:t>
+              <w:t xml:space="preserve">Hacer zoom out en el mapa </w:t>
             </w:r>
           </w:p>
         </w:tc>
@@ -20922,29 +19841,7 @@
                 <w:szCs w:val="21"/>
                 <w:lang w:eastAsia="ja-JP"/>
               </w:rPr>
-              <w:t xml:space="preserve">Hacer </w:t>
-            </w:r>
-            <w:proofErr w:type="spellStart"/>
-            <w:r>
-              <w:rPr>
-                <w:rFonts w:ascii="Book Antiqua" w:eastAsia="Book Antiqua" w:hAnsi="Book Antiqua" w:cs="Book Antiqua"/>
-                <w:color w:val="000000" w:themeColor="text1"/>
-                <w:sz w:val="21"/>
-                <w:szCs w:val="21"/>
-                <w:lang w:eastAsia="ja-JP"/>
-              </w:rPr>
-              <w:t>click</w:t>
-            </w:r>
-            <w:proofErr w:type="spellEnd"/>
-            <w:r>
-              <w:rPr>
-                <w:rFonts w:ascii="Book Antiqua" w:eastAsia="Book Antiqua" w:hAnsi="Book Antiqua" w:cs="Book Antiqua"/>
-                <w:color w:val="000000" w:themeColor="text1"/>
-                <w:sz w:val="21"/>
-                <w:szCs w:val="21"/>
-                <w:lang w:eastAsia="ja-JP"/>
-              </w:rPr>
-              <w:t xml:space="preserve"> sostenido en el mapa y arrastrar para desplazarse.</w:t>
+              <w:t>Hacer click sostenido en el mapa y arrastrar para desplazarse.</w:t>
             </w:r>
           </w:p>
         </w:tc>
@@ -21068,29 +19965,7 @@
                 <w:szCs w:val="21"/>
                 <w:lang w:eastAsia="ja-JP"/>
               </w:rPr>
-              <w:t xml:space="preserve">Soltar </w:t>
-            </w:r>
-            <w:proofErr w:type="spellStart"/>
-            <w:r>
-              <w:rPr>
-                <w:rFonts w:ascii="Book Antiqua" w:eastAsia="Book Antiqua" w:hAnsi="Book Antiqua" w:cs="Book Antiqua"/>
-                <w:color w:val="000000" w:themeColor="text1"/>
-                <w:sz w:val="21"/>
-                <w:szCs w:val="21"/>
-                <w:lang w:eastAsia="ja-JP"/>
-              </w:rPr>
-              <w:t>click</w:t>
-            </w:r>
-            <w:proofErr w:type="spellEnd"/>
-            <w:r>
-              <w:rPr>
-                <w:rFonts w:ascii="Book Antiqua" w:eastAsia="Book Antiqua" w:hAnsi="Book Antiqua" w:cs="Book Antiqua"/>
-                <w:color w:val="000000" w:themeColor="text1"/>
-                <w:sz w:val="21"/>
-                <w:szCs w:val="21"/>
-                <w:lang w:eastAsia="ja-JP"/>
-              </w:rPr>
-              <w:t xml:space="preserve"> sostenido para detener desplazamiento del mapa.</w:t>
+              <w:t>Soltar click sostenido para detener desplazamiento del mapa.</w:t>
             </w:r>
             <w:r>
               <w:rPr>
@@ -21952,29 +20827,7 @@
                 <w:szCs w:val="21"/>
                 <w:lang w:eastAsia="ja-JP"/>
               </w:rPr>
-              <w:t xml:space="preserve">Permite resaltar regiones dándoles </w:t>
-            </w:r>
-            <w:proofErr w:type="spellStart"/>
-            <w:r>
-              <w:rPr>
-                <w:rFonts w:ascii="Book Antiqua" w:eastAsia="Book Antiqua" w:hAnsi="Book Antiqua" w:cs="Book Antiqua"/>
-                <w:color w:val="000000" w:themeColor="text1"/>
-                <w:sz w:val="21"/>
-                <w:szCs w:val="21"/>
-                <w:lang w:eastAsia="ja-JP"/>
-              </w:rPr>
-              <w:t>click</w:t>
-            </w:r>
-            <w:proofErr w:type="spellEnd"/>
-            <w:r>
-              <w:rPr>
-                <w:rFonts w:ascii="Book Antiqua" w:eastAsia="Book Antiqua" w:hAnsi="Book Antiqua" w:cs="Book Antiqua"/>
-                <w:color w:val="000000" w:themeColor="text1"/>
-                <w:sz w:val="21"/>
-                <w:szCs w:val="21"/>
-                <w:lang w:eastAsia="ja-JP"/>
-              </w:rPr>
-              <w:t>.</w:t>
+              <w:t>Permite resaltar regiones dándoles click.</w:t>
             </w:r>
           </w:p>
         </w:tc>
@@ -22324,7 +21177,6 @@
               </w:rPr>
               <w:t xml:space="preserve">Hacer </w:t>
             </w:r>
-            <w:proofErr w:type="spellStart"/>
             <w:r>
               <w:rPr>
                 <w:rFonts w:ascii="Book Antiqua" w:eastAsia="Book Antiqua" w:hAnsi="Book Antiqua" w:cs="Book Antiqua"/>
@@ -22333,18 +21185,7 @@
                 <w:szCs w:val="21"/>
                 <w:lang w:eastAsia="ja-JP"/>
               </w:rPr>
-              <w:t>click</w:t>
-            </w:r>
-            <w:proofErr w:type="spellEnd"/>
-            <w:r>
-              <w:rPr>
-                <w:rFonts w:ascii="Book Antiqua" w:eastAsia="Book Antiqua" w:hAnsi="Book Antiqua" w:cs="Book Antiqua"/>
-                <w:color w:val="000000" w:themeColor="text1"/>
-                <w:sz w:val="21"/>
-                <w:szCs w:val="21"/>
-                <w:lang w:eastAsia="ja-JP"/>
-              </w:rPr>
-              <w:t xml:space="preserve"> sobre </w:t>
+              <w:t xml:space="preserve">click sobre </w:t>
             </w:r>
             <w:r>
               <w:rPr>
@@ -24195,29 +23036,7 @@
                 <w:szCs w:val="21"/>
                 <w:lang w:eastAsia="ja-JP"/>
               </w:rPr>
-              <w:t xml:space="preserve">Hacer </w:t>
-            </w:r>
-            <w:proofErr w:type="spellStart"/>
-            <w:r>
-              <w:rPr>
-                <w:rFonts w:ascii="Book Antiqua" w:eastAsia="Book Antiqua" w:hAnsi="Book Antiqua" w:cs="Book Antiqua"/>
-                <w:color w:val="000000" w:themeColor="text1"/>
-                <w:sz w:val="21"/>
-                <w:szCs w:val="21"/>
-                <w:lang w:eastAsia="ja-JP"/>
-              </w:rPr>
-              <w:t>click</w:t>
-            </w:r>
-            <w:proofErr w:type="spellEnd"/>
-            <w:r>
-              <w:rPr>
-                <w:rFonts w:ascii="Book Antiqua" w:eastAsia="Book Antiqua" w:hAnsi="Book Antiqua" w:cs="Book Antiqua"/>
-                <w:color w:val="000000" w:themeColor="text1"/>
-                <w:sz w:val="21"/>
-                <w:szCs w:val="21"/>
-                <w:lang w:eastAsia="ja-JP"/>
-              </w:rPr>
-              <w:t xml:space="preserve"> en el botón progreso </w:t>
+              <w:t xml:space="preserve">Hacer click en el botón progreso </w:t>
             </w:r>
           </w:p>
         </w:tc>
@@ -25158,29 +23977,7 @@
                 <w:szCs w:val="21"/>
                 <w:lang w:eastAsia="ja-JP"/>
               </w:rPr>
-              <w:t xml:space="preserve"> </w:t>
-            </w:r>
-            <w:proofErr w:type="spellStart"/>
-            <w:r>
-              <w:rPr>
-                <w:rFonts w:ascii="Book Antiqua" w:eastAsia="Book Antiqua" w:hAnsi="Book Antiqua" w:cs="Book Antiqua"/>
-                <w:color w:val="000000" w:themeColor="text1"/>
-                <w:sz w:val="21"/>
-                <w:szCs w:val="21"/>
-                <w:lang w:eastAsia="ja-JP"/>
-              </w:rPr>
-              <w:t>click</w:t>
-            </w:r>
-            <w:proofErr w:type="spellEnd"/>
-            <w:r>
-              <w:rPr>
-                <w:rFonts w:ascii="Book Antiqua" w:eastAsia="Book Antiqua" w:hAnsi="Book Antiqua" w:cs="Book Antiqua"/>
-                <w:color w:val="000000" w:themeColor="text1"/>
-                <w:sz w:val="21"/>
-                <w:szCs w:val="21"/>
-                <w:lang w:eastAsia="ja-JP"/>
-              </w:rPr>
-              <w:t xml:space="preserve"> sobre</w:t>
+              <w:t xml:space="preserve"> click sobre</w:t>
             </w:r>
             <w:r>
               <w:rPr>
@@ -25334,29 +24131,7 @@
                 <w:szCs w:val="21"/>
                 <w:lang w:eastAsia="ja-JP"/>
               </w:rPr>
-              <w:t xml:space="preserve">Hacer </w:t>
-            </w:r>
-            <w:proofErr w:type="spellStart"/>
-            <w:r>
-              <w:rPr>
-                <w:rFonts w:ascii="Book Antiqua" w:eastAsia="Book Antiqua" w:hAnsi="Book Antiqua" w:cs="Book Antiqua"/>
-                <w:color w:val="000000" w:themeColor="text1"/>
-                <w:sz w:val="21"/>
-                <w:szCs w:val="21"/>
-                <w:lang w:eastAsia="ja-JP"/>
-              </w:rPr>
-              <w:t>click</w:t>
-            </w:r>
-            <w:proofErr w:type="spellEnd"/>
-            <w:r>
-              <w:rPr>
-                <w:rFonts w:ascii="Book Antiqua" w:eastAsia="Book Antiqua" w:hAnsi="Book Antiqua" w:cs="Book Antiqua"/>
-                <w:color w:val="000000" w:themeColor="text1"/>
-                <w:sz w:val="21"/>
-                <w:szCs w:val="21"/>
-                <w:lang w:eastAsia="ja-JP"/>
-              </w:rPr>
-              <w:t xml:space="preserve"> </w:t>
+              <w:t xml:space="preserve">Hacer click </w:t>
             </w:r>
             <w:r>
               <w:rPr>
@@ -26568,7 +25343,6 @@
               </w:rPr>
               <w:t xml:space="preserve">Hacer </w:t>
             </w:r>
-            <w:proofErr w:type="spellStart"/>
             <w:r>
               <w:rPr>
                 <w:rFonts w:ascii="Book Antiqua" w:eastAsia="Book Antiqua" w:hAnsi="Book Antiqua" w:cs="Book Antiqua"/>
@@ -26599,7 +25373,6 @@
               </w:rPr>
               <w:t>ck</w:t>
             </w:r>
-            <w:proofErr w:type="spellEnd"/>
             <w:r>
               <w:rPr>
                 <w:rFonts w:ascii="Book Antiqua" w:eastAsia="Book Antiqua" w:hAnsi="Book Antiqua" w:cs="Book Antiqua"/>
@@ -26742,51 +25515,7 @@
                 <w:szCs w:val="21"/>
                 <w:lang w:eastAsia="ja-JP"/>
               </w:rPr>
-              <w:t xml:space="preserve">Hacer </w:t>
-            </w:r>
-            <w:proofErr w:type="spellStart"/>
-            <w:r>
-              <w:rPr>
-                <w:rFonts w:ascii="Book Antiqua" w:eastAsia="Book Antiqua" w:hAnsi="Book Antiqua" w:cs="Book Antiqua"/>
-                <w:color w:val="000000" w:themeColor="text1"/>
-                <w:sz w:val="21"/>
-                <w:szCs w:val="21"/>
-                <w:lang w:eastAsia="ja-JP"/>
-              </w:rPr>
-              <w:t>click</w:t>
-            </w:r>
-            <w:proofErr w:type="spellEnd"/>
-            <w:r>
-              <w:rPr>
-                <w:rFonts w:ascii="Book Antiqua" w:eastAsia="Book Antiqua" w:hAnsi="Book Antiqua" w:cs="Book Antiqua"/>
-                <w:color w:val="000000" w:themeColor="text1"/>
-                <w:sz w:val="21"/>
-                <w:szCs w:val="21"/>
-                <w:lang w:eastAsia="ja-JP"/>
-              </w:rPr>
-              <w:t xml:space="preserve"> en </w:t>
-            </w:r>
-            <w:proofErr w:type="spellStart"/>
-            <w:r>
-              <w:rPr>
-                <w:rFonts w:ascii="Book Antiqua" w:eastAsia="Book Antiqua" w:hAnsi="Book Antiqua" w:cs="Book Antiqua"/>
-                <w:color w:val="000000" w:themeColor="text1"/>
-                <w:sz w:val="21"/>
-                <w:szCs w:val="21"/>
-                <w:lang w:eastAsia="ja-JP"/>
-              </w:rPr>
-              <w:t>minijugo</w:t>
-            </w:r>
-            <w:proofErr w:type="spellEnd"/>
-            <w:r>
-              <w:rPr>
-                <w:rFonts w:ascii="Book Antiqua" w:eastAsia="Book Antiqua" w:hAnsi="Book Antiqua" w:cs="Book Antiqua"/>
-                <w:color w:val="000000" w:themeColor="text1"/>
-                <w:sz w:val="21"/>
-                <w:szCs w:val="21"/>
-                <w:lang w:eastAsia="ja-JP"/>
-              </w:rPr>
-              <w:t xml:space="preserve"> </w:t>
+              <w:t xml:space="preserve">Hacer click en minijugo </w:t>
             </w:r>
             <w:r>
               <w:rPr>
@@ -28214,7 +26943,6 @@
               </w:rPr>
               <w:t xml:space="preserve">Hacer </w:t>
             </w:r>
-            <w:proofErr w:type="spellStart"/>
             <w:r>
               <w:rPr>
                 <w:rFonts w:ascii="Book Antiqua" w:eastAsia="Book Antiqua" w:hAnsi="Book Antiqua" w:cs="Book Antiqua"/>
@@ -28223,18 +26951,7 @@
                 <w:szCs w:val="21"/>
                 <w:lang w:eastAsia="ja-JP"/>
               </w:rPr>
-              <w:t>click</w:t>
-            </w:r>
-            <w:proofErr w:type="spellEnd"/>
-            <w:r>
-              <w:rPr>
-                <w:rFonts w:ascii="Book Antiqua" w:eastAsia="Book Antiqua" w:hAnsi="Book Antiqua" w:cs="Book Antiqua"/>
-                <w:color w:val="000000" w:themeColor="text1"/>
-                <w:sz w:val="21"/>
-                <w:szCs w:val="21"/>
-                <w:lang w:eastAsia="ja-JP"/>
-              </w:rPr>
-              <w:t xml:space="preserve"> sobre pestaña de objetos</w:t>
+              <w:t>click sobre pestaña de objetos</w:t>
             </w:r>
           </w:p>
         </w:tc>
@@ -28410,51 +27127,7 @@
                 <w:szCs w:val="21"/>
                 <w:lang w:eastAsia="ja-JP"/>
               </w:rPr>
-              <w:t xml:space="preserve">Hacer </w:t>
-            </w:r>
-            <w:proofErr w:type="spellStart"/>
-            <w:r>
-              <w:rPr>
-                <w:rFonts w:ascii="Book Antiqua" w:eastAsia="Book Antiqua" w:hAnsi="Book Antiqua" w:cs="Book Antiqua"/>
-                <w:color w:val="000000" w:themeColor="text1"/>
-                <w:sz w:val="21"/>
-                <w:szCs w:val="21"/>
-                <w:lang w:eastAsia="ja-JP"/>
-              </w:rPr>
-              <w:t>click</w:t>
-            </w:r>
-            <w:proofErr w:type="spellEnd"/>
-            <w:r>
-              <w:rPr>
-                <w:rFonts w:ascii="Book Antiqua" w:eastAsia="Book Antiqua" w:hAnsi="Book Antiqua" w:cs="Book Antiqua"/>
-                <w:color w:val="000000" w:themeColor="text1"/>
-                <w:sz w:val="21"/>
-                <w:szCs w:val="21"/>
-                <w:lang w:eastAsia="ja-JP"/>
-              </w:rPr>
-              <w:t xml:space="preserve"> en </w:t>
-            </w:r>
-            <w:proofErr w:type="spellStart"/>
-            <w:r>
-              <w:rPr>
-                <w:rFonts w:ascii="Book Antiqua" w:eastAsia="Book Antiqua" w:hAnsi="Book Antiqua" w:cs="Book Antiqua"/>
-                <w:color w:val="000000" w:themeColor="text1"/>
-                <w:sz w:val="21"/>
-                <w:szCs w:val="21"/>
-                <w:lang w:eastAsia="ja-JP"/>
-              </w:rPr>
-              <w:t>minijugo</w:t>
-            </w:r>
-            <w:proofErr w:type="spellEnd"/>
-            <w:r>
-              <w:rPr>
-                <w:rFonts w:ascii="Book Antiqua" w:eastAsia="Book Antiqua" w:hAnsi="Book Antiqua" w:cs="Book Antiqua"/>
-                <w:color w:val="000000" w:themeColor="text1"/>
-                <w:sz w:val="21"/>
-                <w:szCs w:val="21"/>
-                <w:lang w:eastAsia="ja-JP"/>
-              </w:rPr>
-              <w:t xml:space="preserve"> Videos</w:t>
+              <w:t>Hacer click en minijugo Videos</w:t>
             </w:r>
           </w:p>
         </w:tc>
@@ -29665,7 +28338,6 @@
                 <w:lang w:eastAsia="ja-JP"/>
               </w:rPr>
             </w:pPr>
-            <w:proofErr w:type="spellStart"/>
             <w:r>
               <w:rPr>
                 <w:rFonts w:ascii="Book Antiqua" w:eastAsia="Book Antiqua" w:hAnsi="Book Antiqua" w:cs="Book Antiqua"/>
@@ -29678,7 +28350,6 @@
               </w:rPr>
               <w:t>Exepciones</w:t>
             </w:r>
-            <w:proofErr w:type="spellEnd"/>
           </w:p>
         </w:tc>
         <w:tc>
@@ -31579,7 +30250,6 @@
                 <w:szCs w:val="21"/>
                 <w:lang w:eastAsia="ja-JP"/>
               </w:rPr>
-              <w:lastRenderedPageBreak/>
               <w:t>Flujo alternativo 1</w:t>
             </w:r>
           </w:p>
@@ -32324,7 +30994,6 @@
                 <w:lang w:eastAsia="ja-JP"/>
               </w:rPr>
             </w:pPr>
-            <w:proofErr w:type="spellStart"/>
             <w:r>
               <w:rPr>
                 <w:rFonts w:ascii="Book Antiqua" w:eastAsia="Book Antiqua" w:hAnsi="Book Antiqua" w:cs="Book Antiqua"/>
@@ -32337,7 +31006,6 @@
               </w:rPr>
               <w:t>Exepciones</w:t>
             </w:r>
-            <w:proofErr w:type="spellEnd"/>
           </w:p>
         </w:tc>
         <w:tc>
@@ -33405,29 +32073,7 @@
                 <w:szCs w:val="21"/>
                 <w:lang w:eastAsia="ja-JP"/>
               </w:rPr>
-              <w:t xml:space="preserve">Hacer </w:t>
-            </w:r>
-            <w:proofErr w:type="spellStart"/>
-            <w:r>
-              <w:rPr>
-                <w:rFonts w:ascii="Book Antiqua" w:eastAsia="Book Antiqua" w:hAnsi="Book Antiqua" w:cs="Book Antiqua"/>
-                <w:color w:val="000000"/>
-                <w:sz w:val="21"/>
-                <w:szCs w:val="21"/>
-                <w:lang w:eastAsia="ja-JP"/>
-              </w:rPr>
-              <w:t>click</w:t>
-            </w:r>
-            <w:proofErr w:type="spellEnd"/>
-            <w:r>
-              <w:rPr>
-                <w:rFonts w:ascii="Book Antiqua" w:eastAsia="Book Antiqua" w:hAnsi="Book Antiqua" w:cs="Book Antiqua"/>
-                <w:color w:val="000000"/>
-                <w:sz w:val="21"/>
-                <w:szCs w:val="21"/>
-                <w:lang w:eastAsia="ja-JP"/>
-              </w:rPr>
-              <w:t xml:space="preserve"> en el botón </w:t>
+              <w:t xml:space="preserve">Hacer click en el botón </w:t>
             </w:r>
             <w:r>
               <w:rPr>
@@ -34804,7 +33450,6 @@
                 <w:lang w:eastAsia="ja-JP"/>
               </w:rPr>
             </w:pPr>
-            <w:proofErr w:type="spellStart"/>
             <w:r>
               <w:rPr>
                 <w:rFonts w:ascii="Book Antiqua" w:eastAsia="Book Antiqua" w:hAnsi="Book Antiqua" w:cs="Book Antiqua"/>
@@ -34817,7 +33462,6 @@
               </w:rPr>
               <w:t>Exepciones</w:t>
             </w:r>
-            <w:proofErr w:type="spellEnd"/>
           </w:p>
         </w:tc>
         <w:tc>
@@ -35869,29 +34513,7 @@
                 <w:szCs w:val="21"/>
                 <w:lang w:eastAsia="ja-JP"/>
               </w:rPr>
-              <w:t xml:space="preserve">Completa </w:t>
-            </w:r>
-            <w:proofErr w:type="spellStart"/>
-            <w:r>
-              <w:rPr>
-                <w:rFonts w:ascii="Book Antiqua" w:eastAsia="Book Antiqua" w:hAnsi="Book Antiqua" w:cs="Book Antiqua"/>
-                <w:color w:val="000000"/>
-                <w:sz w:val="21"/>
-                <w:szCs w:val="21"/>
-                <w:lang w:eastAsia="ja-JP"/>
-              </w:rPr>
-              <w:t>minijugo</w:t>
-            </w:r>
-            <w:proofErr w:type="spellEnd"/>
-            <w:r>
-              <w:rPr>
-                <w:rFonts w:ascii="Book Antiqua" w:eastAsia="Book Antiqua" w:hAnsi="Book Antiqua" w:cs="Book Antiqua"/>
-                <w:color w:val="000000"/>
-                <w:sz w:val="21"/>
-                <w:szCs w:val="21"/>
-                <w:lang w:eastAsia="ja-JP"/>
-              </w:rPr>
-              <w:t xml:space="preserve"> con éxito </w:t>
+              <w:t xml:space="preserve">Completa minijugo con éxito </w:t>
             </w:r>
           </w:p>
         </w:tc>
@@ -36764,7 +35386,6 @@
                 <w:szCs w:val="21"/>
                 <w:lang w:eastAsia="ja-JP"/>
               </w:rPr>
-              <w:lastRenderedPageBreak/>
               <w:t>Flujo alternativo 2</w:t>
             </w:r>
           </w:p>
@@ -37257,7 +35878,6 @@
                 <w:lang w:eastAsia="ja-JP"/>
               </w:rPr>
             </w:pPr>
-            <w:proofErr w:type="spellStart"/>
             <w:r>
               <w:rPr>
                 <w:rFonts w:ascii="Book Antiqua" w:eastAsia="Book Antiqua" w:hAnsi="Book Antiqua" w:cs="Book Antiqua"/>
@@ -37270,7 +35890,6 @@
               </w:rPr>
               <w:t>Exepciones</w:t>
             </w:r>
-            <w:proofErr w:type="spellEnd"/>
           </w:p>
         </w:tc>
         <w:tc>
@@ -37518,7 +36137,7 @@
           <w:lang w:val="en-US"/>
         </w:rPr>
         <w:drawing>
-          <wp:anchor distT="0" distB="0" distL="114300" distR="114300" simplePos="0" relativeHeight="251663872" behindDoc="0" locked="0" layoutInCell="1" allowOverlap="1" wp14:anchorId="67D1D0AA" wp14:editId="3F07F899">
+          <wp:anchor distT="0" distB="0" distL="114300" distR="114300" simplePos="0" relativeHeight="251663872" behindDoc="0" locked="0" layoutInCell="1" allowOverlap="1" wp14:anchorId="67D1D0AA" wp14:editId="3F14A0CF">
             <wp:simplePos x="0" y="0"/>
             <wp:positionH relativeFrom="margin">
               <wp:align>center</wp:align>
@@ -37649,7 +36268,7 @@
               </wp:anchor>
             </w:drawing>
           </mc:Choice>
-          <mc:Fallback xmlns:cx1="http://schemas.microsoft.com/office/drawing/2015/9/8/chartex" xmlns:cx2="http://schemas.microsoft.com/office/drawing/2015/10/21/chartex" xmlns:cx3="http://schemas.microsoft.com/office/drawing/2016/5/9/chartex" xmlns:cx4="http://schemas.microsoft.com/office/drawing/2016/5/10/chartex" xmlns:cx5="http://schemas.microsoft.com/office/drawing/2016/5/11/chartex" xmlns:cx6="http://schemas.microsoft.com/office/drawing/2016/5/12/chartex" xmlns:cx7="http://schemas.microsoft.com/office/drawing/2016/5/13/chartex" xmlns:cx8="http://schemas.microsoft.com/office/drawing/2016/5/14/chartex" xmlns:aink="http://schemas.microsoft.com/office/drawing/2016/ink" xmlns:am3d="http://schemas.microsoft.com/office/drawing/2017/model3d" xmlns:oel="http://schemas.microsoft.com/office/2019/extlst" xmlns:w16cex="http://schemas.microsoft.com/office/word/2018/wordml/cex" xmlns:w16cid="http://schemas.microsoft.com/office/word/2016/wordml/cid" xmlns:w16="http://schemas.microsoft.com/office/word/2018/wordml" xmlns:w16sdtdh="http://schemas.microsoft.com/office/word/2020/wordml/sdtdatahash">
+          <mc:Fallback>
             <w:pict>
               <v:line w14:anchorId="4A840FBF" id="Conector recto 12" o:spid="_x0000_s1026" style="position:absolute;z-index:251664896;visibility:visible;mso-wrap-style:square;mso-height-percent:0;mso-wrap-distance-left:9pt;mso-wrap-distance-top:0;mso-wrap-distance-right:9pt;mso-wrap-distance-bottom:0;mso-position-horizontal:absolute;mso-position-horizontal-relative:text;mso-position-vertical:absolute;mso-position-vertical-relative:text;mso-height-percent:0;mso-height-relative:margin" from="-.5pt,248.6pt" to="451.75pt,250.85pt" o:gfxdata="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" strokecolor="windowText" strokeweight="4.5pt"/>
             </w:pict>
@@ -38306,29 +36925,7 @@
                 <w:szCs w:val="21"/>
                 <w:lang w:eastAsia="ja-JP"/>
               </w:rPr>
-              <w:t xml:space="preserve">Completa </w:t>
-            </w:r>
-            <w:proofErr w:type="spellStart"/>
-            <w:r>
-              <w:rPr>
-                <w:rFonts w:ascii="Book Antiqua" w:eastAsia="Book Antiqua" w:hAnsi="Book Antiqua" w:cs="Book Antiqua"/>
-                <w:color w:val="000000"/>
-                <w:sz w:val="21"/>
-                <w:szCs w:val="21"/>
-                <w:lang w:eastAsia="ja-JP"/>
-              </w:rPr>
-              <w:t>minijugo</w:t>
-            </w:r>
-            <w:proofErr w:type="spellEnd"/>
-            <w:r>
-              <w:rPr>
-                <w:rFonts w:ascii="Book Antiqua" w:eastAsia="Book Antiqua" w:hAnsi="Book Antiqua" w:cs="Book Antiqua"/>
-                <w:color w:val="000000"/>
-                <w:sz w:val="21"/>
-                <w:szCs w:val="21"/>
-                <w:lang w:eastAsia="ja-JP"/>
-              </w:rPr>
-              <w:t xml:space="preserve"> con éxito</w:t>
+              <w:t>Completa minijugo con éxito</w:t>
             </w:r>
           </w:p>
         </w:tc>
@@ -39040,7 +37637,7 @@
           <w:lang w:val="en-US"/>
         </w:rPr>
         <w:drawing>
-          <wp:anchor distT="0" distB="0" distL="114300" distR="114300" simplePos="0" relativeHeight="251665920" behindDoc="0" locked="0" layoutInCell="1" allowOverlap="1" wp14:anchorId="033BEBAD" wp14:editId="1BFFCA7E">
+          <wp:anchor distT="0" distB="0" distL="114300" distR="114300" simplePos="0" relativeHeight="251665920" behindDoc="0" locked="0" layoutInCell="1" allowOverlap="1" wp14:anchorId="033BEBAD" wp14:editId="7FB0DCD4">
             <wp:simplePos x="0" y="0"/>
             <wp:positionH relativeFrom="column">
               <wp:posOffset>412750</wp:posOffset>
@@ -39160,7 +37757,7 @@
               </wp:anchor>
             </w:drawing>
           </mc:Choice>
-          <mc:Fallback xmlns:cx1="http://schemas.microsoft.com/office/drawing/2015/9/8/chartex" xmlns:cx2="http://schemas.microsoft.com/office/drawing/2015/10/21/chartex" xmlns:cx3="http://schemas.microsoft.com/office/drawing/2016/5/9/chartex" xmlns:cx4="http://schemas.microsoft.com/office/drawing/2016/5/10/chartex" xmlns:cx5="http://schemas.microsoft.com/office/drawing/2016/5/11/chartex" xmlns:cx6="http://schemas.microsoft.com/office/drawing/2016/5/12/chartex" xmlns:cx7="http://schemas.microsoft.com/office/drawing/2016/5/13/chartex" xmlns:cx8="http://schemas.microsoft.com/office/drawing/2016/5/14/chartex" xmlns:aink="http://schemas.microsoft.com/office/drawing/2016/ink" xmlns:am3d="http://schemas.microsoft.com/office/drawing/2017/model3d" xmlns:oel="http://schemas.microsoft.com/office/2019/extlst" xmlns:w16cex="http://schemas.microsoft.com/office/word/2018/wordml/cex" xmlns:w16cid="http://schemas.microsoft.com/office/word/2016/wordml/cid" xmlns:w16="http://schemas.microsoft.com/office/word/2018/wordml" xmlns:w16sdtdh="http://schemas.microsoft.com/office/word/2020/wordml/sdtdatahash">
+          <mc:Fallback>
             <w:pict>
               <v:line w14:anchorId="31454989" id="Conector recto 13" o:spid="_x0000_s1026" style="position:absolute;z-index:251666944;visibility:visible;mso-wrap-style:square;mso-height-percent:0;mso-wrap-distance-left:9pt;mso-wrap-distance-top:0;mso-wrap-distance-right:9pt;mso-wrap-distance-bottom:0;mso-position-horizontal:absolute;mso-position-horizontal-relative:text;mso-position-vertical:absolute;mso-position-vertical-relative:text;mso-height-percent:0;mso-height-relative:margin" from="-.5pt,248.6pt" to="451.75pt,250.85pt" o:gfxdata="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" strokecolor="windowText" strokeweight="4.5pt"/>
             </w:pict>
@@ -39744,7 +38341,6 @@
                 <w:szCs w:val="21"/>
               </w:rPr>
             </w:pPr>
-            <w:proofErr w:type="spellStart"/>
             <w:r>
               <w:rPr>
                 <w:rFonts w:ascii="Book Antiqua" w:eastAsia="Book Antiqua" w:hAnsi="Book Antiqua" w:cs="Book Antiqua"/>
@@ -39759,16 +38355,7 @@
                 <w:sz w:val="21"/>
                 <w:szCs w:val="21"/>
               </w:rPr>
-              <w:t>k</w:t>
-            </w:r>
-            <w:proofErr w:type="spellEnd"/>
-            <w:r>
-              <w:rPr>
-                <w:rFonts w:ascii="Book Antiqua" w:eastAsia="Book Antiqua" w:hAnsi="Book Antiqua" w:cs="Book Antiqua"/>
-                <w:sz w:val="21"/>
-                <w:szCs w:val="21"/>
-              </w:rPr>
-              <w:t xml:space="preserve"> sostenido sobre</w:t>
+              <w:t>k sostenido sobre</w:t>
             </w:r>
             <w:r>
               <w:rPr>
@@ -39879,18 +38466,8 @@
                 <w:sz w:val="21"/>
                 <w:szCs w:val="21"/>
               </w:rPr>
-              <w:t xml:space="preserve">objeto sobre el </w:t>
-            </w:r>
-            <w:proofErr w:type="spellStart"/>
-            <w:r>
-              <w:rPr>
-                <w:rFonts w:ascii="Book Antiqua" w:eastAsia="Book Antiqua" w:hAnsi="Book Antiqua" w:cs="Book Antiqua"/>
-                <w:sz w:val="21"/>
-                <w:szCs w:val="21"/>
-              </w:rPr>
-              <w:t>click</w:t>
-            </w:r>
-            <w:proofErr w:type="spellEnd"/>
+              <w:t>objeto sobre el click</w:t>
+            </w:r>
           </w:p>
         </w:tc>
       </w:tr>
@@ -40073,25 +38650,7 @@
                 <w:sz w:val="21"/>
                 <w:szCs w:val="21"/>
               </w:rPr>
-              <w:t xml:space="preserve"> </w:t>
-            </w:r>
-            <w:proofErr w:type="spellStart"/>
-            <w:r>
-              <w:rPr>
-                <w:rFonts w:ascii="Book Antiqua" w:eastAsia="Book Antiqua" w:hAnsi="Book Antiqua" w:cs="Book Antiqua"/>
-                <w:sz w:val="21"/>
-                <w:szCs w:val="21"/>
-              </w:rPr>
-              <w:t>click</w:t>
-            </w:r>
-            <w:proofErr w:type="spellEnd"/>
-            <w:r>
-              <w:rPr>
-                <w:rFonts w:ascii="Book Antiqua" w:eastAsia="Book Antiqua" w:hAnsi="Book Antiqua" w:cs="Book Antiqua"/>
-                <w:sz w:val="21"/>
-                <w:szCs w:val="21"/>
-              </w:rPr>
-              <w:t xml:space="preserve"> sobre objeto </w:t>
+              <w:t xml:space="preserve"> click sobre objeto </w:t>
             </w:r>
           </w:p>
         </w:tc>
@@ -40548,7 +39107,7 @@
           <w:lang w:val="en-US"/>
         </w:rPr>
         <w:drawing>
-          <wp:anchor distT="0" distB="0" distL="114300" distR="114300" simplePos="0" relativeHeight="251667968" behindDoc="0" locked="0" layoutInCell="1" allowOverlap="1" wp14:anchorId="007D1576" wp14:editId="67F4236C">
+          <wp:anchor distT="0" distB="0" distL="114300" distR="114300" simplePos="0" relativeHeight="251667968" behindDoc="0" locked="0" layoutInCell="1" allowOverlap="1" wp14:anchorId="007D1576" wp14:editId="46C49C66">
             <wp:simplePos x="0" y="0"/>
             <wp:positionH relativeFrom="margin">
               <wp:align>center</wp:align>
@@ -40668,7 +39227,7 @@
               </wp:anchor>
             </w:drawing>
           </mc:Choice>
-          <mc:Fallback xmlns:cx1="http://schemas.microsoft.com/office/drawing/2015/9/8/chartex" xmlns:cx2="http://schemas.microsoft.com/office/drawing/2015/10/21/chartex" xmlns:cx3="http://schemas.microsoft.com/office/drawing/2016/5/9/chartex" xmlns:cx4="http://schemas.microsoft.com/office/drawing/2016/5/10/chartex" xmlns:cx5="http://schemas.microsoft.com/office/drawing/2016/5/11/chartex" xmlns:cx6="http://schemas.microsoft.com/office/drawing/2016/5/12/chartex" xmlns:cx7="http://schemas.microsoft.com/office/drawing/2016/5/13/chartex" xmlns:cx8="http://schemas.microsoft.com/office/drawing/2016/5/14/chartex" xmlns:aink="http://schemas.microsoft.com/office/drawing/2016/ink" xmlns:am3d="http://schemas.microsoft.com/office/drawing/2017/model3d" xmlns:oel="http://schemas.microsoft.com/office/2019/extlst" xmlns:w16cex="http://schemas.microsoft.com/office/word/2018/wordml/cex" xmlns:w16cid="http://schemas.microsoft.com/office/word/2016/wordml/cid" xmlns:w16="http://schemas.microsoft.com/office/word/2018/wordml" xmlns:w16sdtdh="http://schemas.microsoft.com/office/word/2020/wordml/sdtdatahash">
+          <mc:Fallback>
             <w:pict>
               <v:line w14:anchorId="774DC694" id="Conector recto 14" o:spid="_x0000_s1026" style="position:absolute;z-index:251668992;visibility:visible;mso-wrap-style:square;mso-height-percent:0;mso-wrap-distance-left:9pt;mso-wrap-distance-top:0;mso-wrap-distance-right:9pt;mso-wrap-distance-bottom:0;mso-position-horizontal:left;mso-position-horizontal-relative:margin;mso-position-vertical:absolute;mso-position-vertical-relative:text;mso-height-percent:0;mso-height-relative:margin" from="0,239.95pt" to="452.25pt,239.95pt" o:gfxdata="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" strokecolor="windowText" strokeweight="4.5pt">
                 <w10:wrap anchorx="margin"/>
@@ -42012,7 +40571,7 @@
               </wp:anchor>
             </w:drawing>
           </mc:Choice>
-          <mc:Fallback xmlns:cx1="http://schemas.microsoft.com/office/drawing/2015/9/8/chartex" xmlns:cx2="http://schemas.microsoft.com/office/drawing/2015/10/21/chartex" xmlns:cx3="http://schemas.microsoft.com/office/drawing/2016/5/9/chartex" xmlns:cx4="http://schemas.microsoft.com/office/drawing/2016/5/10/chartex" xmlns:cx5="http://schemas.microsoft.com/office/drawing/2016/5/11/chartex" xmlns:cx6="http://schemas.microsoft.com/office/drawing/2016/5/12/chartex" xmlns:cx7="http://schemas.microsoft.com/office/drawing/2016/5/13/chartex" xmlns:cx8="http://schemas.microsoft.com/office/drawing/2016/5/14/chartex" xmlns:aink="http://schemas.microsoft.com/office/drawing/2016/ink" xmlns:am3d="http://schemas.microsoft.com/office/drawing/2017/model3d" xmlns:oel="http://schemas.microsoft.com/office/2019/extlst" xmlns:w16cex="http://schemas.microsoft.com/office/word/2018/wordml/cex" xmlns:w16cid="http://schemas.microsoft.com/office/word/2016/wordml/cid" xmlns:w16="http://schemas.microsoft.com/office/word/2018/wordml" xmlns:w16sdtdh="http://schemas.microsoft.com/office/word/2020/wordml/sdtdatahash">
+          <mc:Fallback>
             <w:pict>
               <v:line w14:anchorId="304B0C31" id="Conector recto 15" o:spid="_x0000_s1026" style="position:absolute;z-index:251671040;visibility:visible;mso-wrap-style:square;mso-height-percent:0;mso-wrap-distance-left:9pt;mso-wrap-distance-top:0;mso-wrap-distance-right:9pt;mso-wrap-distance-bottom:0;mso-position-horizontal:left;mso-position-horizontal-relative:margin;mso-position-vertical:absolute;mso-position-vertical-relative:text;mso-height-percent:0;mso-height-relative:margin" from="0,239.95pt" to="452.25pt,239.95pt" o:gfxdata="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" strokecolor="windowText" strokeweight="4.5pt">
                 <w10:wrap anchorx="margin"/>
@@ -42086,7 +40645,7 @@
               </wp:anchor>
             </w:drawing>
           </mc:Choice>
-          <mc:Fallback xmlns:cx1="http://schemas.microsoft.com/office/drawing/2015/9/8/chartex" xmlns:cx2="http://schemas.microsoft.com/office/drawing/2015/10/21/chartex" xmlns:cx3="http://schemas.microsoft.com/office/drawing/2016/5/9/chartex" xmlns:cx4="http://schemas.microsoft.com/office/drawing/2016/5/10/chartex" xmlns:cx5="http://schemas.microsoft.com/office/drawing/2016/5/11/chartex" xmlns:cx6="http://schemas.microsoft.com/office/drawing/2016/5/12/chartex" xmlns:cx7="http://schemas.microsoft.com/office/drawing/2016/5/13/chartex" xmlns:cx8="http://schemas.microsoft.com/office/drawing/2016/5/14/chartex" xmlns:aink="http://schemas.microsoft.com/office/drawing/2016/ink" xmlns:am3d="http://schemas.microsoft.com/office/drawing/2017/model3d" xmlns:oel="http://schemas.microsoft.com/office/2019/extlst" xmlns:w16cex="http://schemas.microsoft.com/office/word/2018/wordml/cex" xmlns:w16cid="http://schemas.microsoft.com/office/word/2016/wordml/cid" xmlns:w16="http://schemas.microsoft.com/office/word/2018/wordml" xmlns:w16sdtdh="http://schemas.microsoft.com/office/word/2020/wordml/sdtdatahash">
+          <mc:Fallback>
             <w:pict>
               <v:line w14:anchorId="6EFA77DF" id="Conector recto 16" o:spid="_x0000_s1026" style="position:absolute;z-index:251672064;visibility:visible;mso-wrap-style:square;mso-height-percent:0;mso-wrap-distance-left:9pt;mso-wrap-distance-top:0;mso-wrap-distance-right:9pt;mso-wrap-distance-bottom:0;mso-position-horizontal:left;mso-position-horizontal-relative:margin;mso-position-vertical:absolute;mso-position-vertical-relative:text;mso-height-percent:0;mso-height-relative:margin" from="0,233.85pt" to="452.25pt,233.85pt" o:gfxdata="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" strokecolor="windowText" strokeweight="4.5pt">
                 <w10:wrap anchorx="margin"/>
@@ -42103,7 +40662,7 @@
           <w:lang w:val="en-US"/>
         </w:rPr>
         <w:drawing>
-          <wp:anchor distT="0" distB="0" distL="114300" distR="114300" simplePos="0" relativeHeight="251670016" behindDoc="0" locked="0" layoutInCell="1" allowOverlap="1" wp14:anchorId="713B16F3" wp14:editId="4F75741C">
+          <wp:anchor distT="0" distB="0" distL="114300" distR="114300" simplePos="0" relativeHeight="251670016" behindDoc="0" locked="0" layoutInCell="1" allowOverlap="1" wp14:anchorId="713B16F3" wp14:editId="5BD6493D">
             <wp:simplePos x="0" y="0"/>
             <wp:positionH relativeFrom="margin">
               <wp:posOffset>685800</wp:posOffset>
@@ -43507,7 +42066,7 @@
         </w:rPr>
         <w:lastRenderedPageBreak/>
         <w:drawing>
-          <wp:anchor distT="0" distB="0" distL="114300" distR="114300" simplePos="0" relativeHeight="251673088" behindDoc="0" locked="0" layoutInCell="1" allowOverlap="1" wp14:anchorId="43627D91" wp14:editId="5043ADF5">
+          <wp:anchor distT="0" distB="0" distL="114300" distR="114300" simplePos="0" relativeHeight="251673088" behindDoc="0" locked="0" layoutInCell="1" allowOverlap="1" wp14:anchorId="43627D91" wp14:editId="69FE4CD4">
             <wp:simplePos x="0" y="0"/>
             <wp:positionH relativeFrom="margin">
               <wp:align>center</wp:align>
@@ -43627,7 +42186,7 @@
               </wp:anchor>
             </w:drawing>
           </mc:Choice>
-          <mc:Fallback xmlns:cx1="http://schemas.microsoft.com/office/drawing/2015/9/8/chartex" xmlns:cx2="http://schemas.microsoft.com/office/drawing/2015/10/21/chartex" xmlns:cx3="http://schemas.microsoft.com/office/drawing/2016/5/9/chartex" xmlns:cx4="http://schemas.microsoft.com/office/drawing/2016/5/10/chartex" xmlns:cx5="http://schemas.microsoft.com/office/drawing/2016/5/11/chartex" xmlns:cx6="http://schemas.microsoft.com/office/drawing/2016/5/12/chartex" xmlns:cx7="http://schemas.microsoft.com/office/drawing/2016/5/13/chartex" xmlns:cx8="http://schemas.microsoft.com/office/drawing/2016/5/14/chartex" xmlns:aink="http://schemas.microsoft.com/office/drawing/2016/ink" xmlns:am3d="http://schemas.microsoft.com/office/drawing/2017/model3d" xmlns:oel="http://schemas.microsoft.com/office/2019/extlst" xmlns:w16cex="http://schemas.microsoft.com/office/word/2018/wordml/cex" xmlns:w16cid="http://schemas.microsoft.com/office/word/2016/wordml/cid" xmlns:w16="http://schemas.microsoft.com/office/word/2018/wordml" xmlns:w16sdtdh="http://schemas.microsoft.com/office/word/2020/wordml/sdtdatahash">
+          <mc:Fallback>
             <w:pict>
               <v:line w14:anchorId="6F9317BC" id="Conector recto 17" o:spid="_x0000_s1026" style="position:absolute;z-index:251674112;visibility:visible;mso-wrap-style:square;mso-height-percent:0;mso-wrap-distance-left:9pt;mso-wrap-distance-top:0;mso-wrap-distance-right:9pt;mso-wrap-distance-bottom:0;mso-position-horizontal:left;mso-position-horizontal-relative:margin;mso-position-vertical:absolute;mso-position-vertical-relative:text;mso-height-percent:0;mso-height-relative:margin" from="0,227.95pt" to="452.25pt,227.95pt" o:gfxdata="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" strokecolor="windowText" strokeweight="4.5pt">
                 <w10:wrap anchorx="margin"/>
@@ -45150,7 +43709,7 @@
         <w:tblLook w:val="04A0" w:firstRow="1" w:lastRow="0" w:firstColumn="1" w:lastColumn="0" w:noHBand="0" w:noVBand="1"/>
       </w:tblPr>
       <w:tblGrid>
-        <w:gridCol w:w="521"/>
+        <w:gridCol w:w="530"/>
         <w:gridCol w:w="1287"/>
         <w:gridCol w:w="1219"/>
         <w:gridCol w:w="1291"/>
@@ -47641,82 +46200,117 @@
     </w:p>
     <w:p>
       <w:pPr>
-        <w:pStyle w:val="Textoindependiente"/>
+        <w:pStyle w:val="Prrafodelista"/>
+        <w:widowControl/>
         <w:numPr>
           <w:ilvl w:val="0"/>
-          <w:numId w:val="6"/>
+          <w:numId w:val="7"/>
         </w:numPr>
-        <w:spacing w:before="193"/>
-        <w:rPr>
+        <w:autoSpaceDE/>
+        <w:autoSpaceDN/>
+        <w:spacing w:after="240" w:line="312" w:lineRule="auto"/>
+        <w:contextualSpacing/>
+        <w:jc w:val="both"/>
+        <w:rPr>
+          <w:sz w:val="24"/>
+          <w:szCs w:val="24"/>
+          <w:lang w:val="es-CO" w:eastAsia="es-MX"/>
+        </w:rPr>
+      </w:pPr>
+      <w:r>
+        <w:rPr>
+          <w:b/>
           <w:bCs/>
           <w:sz w:val="24"/>
           <w:szCs w:val="24"/>
-        </w:rPr>
-      </w:pPr>
-      <w:r>
-        <w:rPr>
+          <w:lang w:val="es-CO" w:eastAsia="es-MX"/>
+        </w:rPr>
+        <w:t>Rendimiento en Tiempo Real</w:t>
+      </w:r>
+      <w:r>
+        <w:rPr>
+          <w:sz w:val="24"/>
+          <w:szCs w:val="24"/>
+          <w:lang w:val="es-CO" w:eastAsia="es-MX"/>
+        </w:rPr>
+        <w:t>: Capacidad de renderizar en tiempo real, interacción y reacción manera fluida en múltiples dispositivos a la vez.</w:t>
+      </w:r>
+    </w:p>
+    <w:p>
+      <w:pPr>
+        <w:pStyle w:val="Prrafodelista"/>
+        <w:widowControl/>
+        <w:numPr>
+          <w:ilvl w:val="0"/>
+          <w:numId w:val="7"/>
+        </w:numPr>
+        <w:autoSpaceDE/>
+        <w:autoSpaceDN/>
+        <w:spacing w:after="240" w:line="312" w:lineRule="auto"/>
+        <w:contextualSpacing/>
+        <w:jc w:val="both"/>
+        <w:rPr>
+          <w:sz w:val="24"/>
+          <w:szCs w:val="24"/>
+          <w:lang w:val="es-CO" w:eastAsia="es-MX"/>
+        </w:rPr>
+      </w:pPr>
+      <w:r>
+        <w:rPr>
+          <w:b/>
           <w:bCs/>
           <w:sz w:val="24"/>
           <w:szCs w:val="24"/>
-        </w:rPr>
-        <w:t>El tiempo de carga de la página principal no debe superar los 3 segundos.</w:t>
-      </w:r>
-    </w:p>
-    <w:p>
-      <w:pPr>
-        <w:pStyle w:val="Textoindependiente"/>
+          <w:lang w:val="es-CO" w:eastAsia="es-MX"/>
+        </w:rPr>
+        <w:t>Tiempo de Carga Rápido</w:t>
+      </w:r>
+      <w:r>
+        <w:rPr>
+          <w:sz w:val="24"/>
+          <w:szCs w:val="24"/>
+          <w:lang w:val="es-CO" w:eastAsia="es-MX"/>
+        </w:rPr>
+        <w:t>: Dar prioridad a los recursos que permita entrar de forma rápida, cargando primero así el mapa general renderizado y el resto de los elementos a medida que se requieran.</w:t>
+      </w:r>
+    </w:p>
+    <w:p>
+      <w:pPr>
+        <w:pStyle w:val="Prrafodelista"/>
+        <w:widowControl/>
         <w:numPr>
           <w:ilvl w:val="0"/>
-          <w:numId w:val="6"/>
+          <w:numId w:val="7"/>
         </w:numPr>
-        <w:spacing w:before="193"/>
-        <w:rPr>
+        <w:autoSpaceDE/>
+        <w:autoSpaceDN/>
+        <w:spacing w:after="240" w:line="312" w:lineRule="auto"/>
+        <w:contextualSpacing/>
+        <w:jc w:val="both"/>
+        <w:rPr>
+          <w:sz w:val="24"/>
+          <w:szCs w:val="24"/>
+          <w:lang w:val="es-CO" w:eastAsia="es-MX"/>
+        </w:rPr>
+      </w:pPr>
+      <w:r>
+        <w:rPr>
+          <w:b/>
           <w:bCs/>
           <w:sz w:val="24"/>
           <w:szCs w:val="24"/>
-        </w:rPr>
-      </w:pPr>
-      <w:r>
-        <w:rPr>
-          <w:bCs/>
+          <w:lang w:val="es-CO" w:eastAsia="es-MX"/>
+        </w:rPr>
+        <w:t>Optimización de Recursos</w:t>
+      </w:r>
+      <w:r>
+        <w:rPr>
           <w:sz w:val="24"/>
           <w:szCs w:val="24"/>
-        </w:rPr>
-        <w:t>El tiempo de respuesta a las interacciones del usuario debe ser inferior a 1 segundo.</w:t>
-      </w:r>
-    </w:p>
-    <w:p>
-      <w:pPr>
-        <w:pStyle w:val="Textoindependiente"/>
-        <w:numPr>
-          <w:ilvl w:val="0"/>
-          <w:numId w:val="6"/>
-        </w:numPr>
-        <w:spacing w:before="193"/>
-        <w:rPr>
-          <w:bCs/>
-          <w:sz w:val="24"/>
-          <w:szCs w:val="24"/>
-        </w:rPr>
-      </w:pPr>
-      <w:r>
-        <w:rPr>
-          <w:bCs/>
-          <w:sz w:val="24"/>
-          <w:szCs w:val="24"/>
-        </w:rPr>
-        <w:t>La aplicación debe ser capaz de manejar un mínimo de 100 usuarios concurrentes sin degradación del rendimiento.</w:t>
-      </w:r>
-    </w:p>
-    <w:p>
-      <w:pPr>
-        <w:pStyle w:val="Textoindependiente"/>
-        <w:spacing w:before="193"/>
-        <w:rPr>
-          <w:b/>
-          <w:sz w:val="26"/>
-        </w:rPr>
-      </w:pPr>
+          <w:lang w:val="es-CO" w:eastAsia="es-MX"/>
+        </w:rPr>
+        <w:t>: Implementar imágenes y videos en alta definición usando formatos audiovisuales compactos, permitiendo así ejecutarse en equipos de gama baja.</w:t>
+      </w:r>
     </w:p>
     <w:p>
       <w:pPr>
@@ -47847,30 +46441,33 @@
           <w:sz w:val="24"/>
           <w:szCs w:val="24"/>
         </w:rPr>
-        <w:t xml:space="preserve">Se implementarán medidas de seguridad para prevenir ataques de inyección SQL y </w:t>
-      </w:r>
-      <w:proofErr w:type="spellStart"/>
-      <w:r>
+        <w:t>Se implementarán medidas de seguridad para prevenir ataques de inyección SQL y cross-site scripting (XSS).</w:t>
+      </w:r>
+    </w:p>
+    <w:p>
+      <w:pPr>
+        <w:pStyle w:val="Textoindependiente"/>
         <w:rPr>
           <w:bCs/>
           <w:sz w:val="24"/>
           <w:szCs w:val="24"/>
         </w:rPr>
-        <w:t>cross-site</w:t>
-      </w:r>
-      <w:proofErr w:type="spellEnd"/>
-      <w:r>
+      </w:pPr>
+    </w:p>
+    <w:p>
+      <w:pPr>
+        <w:pStyle w:val="Textoindependiente"/>
         <w:rPr>
           <w:bCs/>
           <w:sz w:val="24"/>
           <w:szCs w:val="24"/>
         </w:rPr>
-        <w:t xml:space="preserve"> scripting (XSS).</w:t>
-      </w:r>
+      </w:pPr>
     </w:p>
     <w:p>
       <w:pPr>
         <w:pStyle w:val="Textoindependiente"/>
+        <w:spacing w:before="188"/>
         <w:rPr>
           <w:bCs/>
           <w:sz w:val="24"/>
@@ -47880,153 +46477,180 @@
     </w:p>
     <w:p>
       <w:pPr>
+        <w:ind w:left="219"/>
+        <w:rPr>
+          <w:b/>
+          <w:sz w:val="26"/>
+        </w:rPr>
+      </w:pPr>
+      <w:r>
+        <w:rPr>
+          <w:b/>
+          <w:color w:val="527779"/>
+          <w:sz w:val="26"/>
+        </w:rPr>
+        <w:t>Requisitos</w:t>
+      </w:r>
+      <w:r>
+        <w:rPr>
+          <w:b/>
+          <w:color w:val="527779"/>
+          <w:spacing w:val="-10"/>
+          <w:sz w:val="26"/>
+        </w:rPr>
+        <w:t xml:space="preserve"> </w:t>
+      </w:r>
+      <w:r>
+        <w:rPr>
+          <w:b/>
+          <w:color w:val="527779"/>
+          <w:sz w:val="26"/>
+        </w:rPr>
+        <w:t>de</w:t>
+      </w:r>
+      <w:r>
+        <w:rPr>
+          <w:b/>
+          <w:color w:val="527779"/>
+          <w:spacing w:val="-9"/>
+          <w:sz w:val="26"/>
+        </w:rPr>
+        <w:t xml:space="preserve"> </w:t>
+      </w:r>
+      <w:r>
+        <w:rPr>
+          <w:b/>
+          <w:color w:val="527779"/>
+          <w:spacing w:val="-2"/>
+          <w:sz w:val="26"/>
+        </w:rPr>
+        <w:t>Usabilidad</w:t>
+      </w:r>
+    </w:p>
+    <w:p>
+      <w:pPr>
         <w:pStyle w:val="Textoindependiente"/>
         <w:rPr>
+          <w:b/>
+          <w:sz w:val="26"/>
+        </w:rPr>
+      </w:pPr>
+    </w:p>
+    <w:p>
+      <w:pPr>
+        <w:pStyle w:val="Prrafodelista"/>
+        <w:widowControl/>
+        <w:numPr>
+          <w:ilvl w:val="0"/>
+          <w:numId w:val="7"/>
+        </w:numPr>
+        <w:autoSpaceDE/>
+        <w:autoSpaceDN/>
+        <w:spacing w:after="240" w:line="312" w:lineRule="auto"/>
+        <w:ind w:left="360"/>
+        <w:contextualSpacing/>
+        <w:jc w:val="both"/>
+        <w:rPr>
+          <w:sz w:val="24"/>
+          <w:szCs w:val="24"/>
+          <w:lang w:val="es-CO" w:eastAsia="es-MX"/>
+        </w:rPr>
+      </w:pPr>
+      <w:r>
+        <w:rPr>
+          <w:b/>
           <w:bCs/>
           <w:sz w:val="24"/>
           <w:szCs w:val="24"/>
-        </w:rPr>
-      </w:pPr>
-    </w:p>
-    <w:p>
-      <w:pPr>
-        <w:pStyle w:val="Textoindependiente"/>
-        <w:spacing w:before="188"/>
-        <w:rPr>
+          <w:lang w:val="es-CO" w:eastAsia="es-MX"/>
+        </w:rPr>
+        <w:t>Interfaz Intuitiva:</w:t>
+      </w:r>
+      <w:r>
+        <w:rPr>
+          <w:sz w:val="24"/>
+          <w:szCs w:val="24"/>
+          <w:lang w:val="es-CO" w:eastAsia="es-MX"/>
+        </w:rPr>
+        <w:t xml:space="preserve"> Interfaz de usuario intuitiva y fácil de usar para los estudiantes, siendo así colorida con imágenes, audio, video, de modo que se les haga una experiencia amigable.</w:t>
+      </w:r>
+    </w:p>
+    <w:p>
+      <w:pPr>
+        <w:pStyle w:val="Prrafodelista"/>
+        <w:widowControl/>
+        <w:numPr>
+          <w:ilvl w:val="0"/>
+          <w:numId w:val="7"/>
+        </w:numPr>
+        <w:autoSpaceDE/>
+        <w:autoSpaceDN/>
+        <w:spacing w:after="240" w:line="312" w:lineRule="auto"/>
+        <w:ind w:left="360"/>
+        <w:contextualSpacing/>
+        <w:jc w:val="both"/>
+        <w:rPr>
+          <w:sz w:val="24"/>
+          <w:szCs w:val="24"/>
+          <w:lang w:val="es-CO" w:eastAsia="es-MX"/>
+        </w:rPr>
+      </w:pPr>
+      <w:r>
+        <w:rPr>
+          <w:b/>
           <w:bCs/>
           <w:sz w:val="24"/>
           <w:szCs w:val="24"/>
-        </w:rPr>
-      </w:pPr>
-    </w:p>
-    <w:p>
-      <w:pPr>
-        <w:ind w:left="219"/>
-        <w:rPr>
-          <w:b/>
-          <w:sz w:val="26"/>
-        </w:rPr>
-      </w:pPr>
-      <w:r>
-        <w:rPr>
-          <w:b/>
-          <w:color w:val="527779"/>
-          <w:sz w:val="26"/>
-        </w:rPr>
-        <w:t>Requisitos</w:t>
-      </w:r>
-      <w:r>
-        <w:rPr>
-          <w:b/>
-          <w:color w:val="527779"/>
-          <w:spacing w:val="-10"/>
-          <w:sz w:val="26"/>
-        </w:rPr>
-        <w:t xml:space="preserve"> </w:t>
-      </w:r>
-      <w:r>
-        <w:rPr>
-          <w:b/>
-          <w:color w:val="527779"/>
-          <w:sz w:val="26"/>
-        </w:rPr>
-        <w:t>de</w:t>
-      </w:r>
-      <w:r>
-        <w:rPr>
-          <w:b/>
-          <w:color w:val="527779"/>
-          <w:spacing w:val="-9"/>
-          <w:sz w:val="26"/>
-        </w:rPr>
-        <w:t xml:space="preserve"> </w:t>
-      </w:r>
-      <w:r>
-        <w:rPr>
-          <w:b/>
-          <w:color w:val="527779"/>
-          <w:spacing w:val="-2"/>
-          <w:sz w:val="26"/>
-        </w:rPr>
-        <w:t>Usabilidad</w:t>
-      </w:r>
-    </w:p>
-    <w:p>
-      <w:pPr>
-        <w:pStyle w:val="Textoindependiente"/>
-        <w:rPr>
-          <w:b/>
-          <w:sz w:val="26"/>
-        </w:rPr>
-      </w:pPr>
-    </w:p>
-    <w:p>
-      <w:pPr>
-        <w:pStyle w:val="Textoindependiente"/>
+          <w:lang w:val="es-CO" w:eastAsia="es-MX"/>
+        </w:rPr>
+        <w:t>Compatibilidad con Dispositivos:</w:t>
+      </w:r>
+      <w:r>
+        <w:rPr>
+          <w:sz w:val="24"/>
+          <w:szCs w:val="24"/>
+          <w:lang w:val="es-CO" w:eastAsia="es-MX"/>
+        </w:rPr>
+        <w:t xml:space="preserve"> La plataforma debe ser capaz de ejecutarse en todo tipo de computadores y navegadores web, incluyendo equipos de gama baja, permitiendo su ejecución en la mayor cantidad de dispositivos.</w:t>
+      </w:r>
+    </w:p>
+    <w:p>
+      <w:pPr>
+        <w:pStyle w:val="Prrafodelista"/>
+        <w:widowControl/>
         <w:numPr>
           <w:ilvl w:val="0"/>
-          <w:numId w:val="4"/>
+          <w:numId w:val="7"/>
         </w:numPr>
-        <w:spacing w:before="193"/>
-        <w:rPr>
+        <w:autoSpaceDE/>
+        <w:autoSpaceDN/>
+        <w:spacing w:after="240" w:line="312" w:lineRule="auto"/>
+        <w:ind w:left="360"/>
+        <w:contextualSpacing/>
+        <w:jc w:val="both"/>
+        <w:rPr>
+          <w:sz w:val="24"/>
+          <w:szCs w:val="24"/>
+          <w:lang w:val="es-CO" w:eastAsia="es-MX"/>
+        </w:rPr>
+      </w:pPr>
+      <w:r>
+        <w:rPr>
+          <w:b/>
           <w:bCs/>
           <w:sz w:val="24"/>
           <w:szCs w:val="24"/>
-        </w:rPr>
-      </w:pPr>
-      <w:r>
-        <w:rPr>
-          <w:bCs/>
+          <w:lang w:val="es-CO" w:eastAsia="es-MX"/>
+        </w:rPr>
+        <w:t>Documentación y Ayuda en Línea:</w:t>
+      </w:r>
+      <w:r>
+        <w:rPr>
           <w:sz w:val="24"/>
           <w:szCs w:val="24"/>
-        </w:rPr>
-        <w:t>La interfaz de usuario debe ser intuitiva y fácil de usar para niños de 7 a 12 años.</w:t>
-      </w:r>
-    </w:p>
-    <w:p>
-      <w:pPr>
-        <w:pStyle w:val="Textoindependiente"/>
-        <w:numPr>
-          <w:ilvl w:val="0"/>
-          <w:numId w:val="4"/>
-        </w:numPr>
-        <w:spacing w:before="193"/>
-        <w:rPr>
-          <w:bCs/>
-          <w:sz w:val="24"/>
-          <w:szCs w:val="24"/>
-        </w:rPr>
-      </w:pPr>
-      <w:r>
-        <w:rPr>
-          <w:bCs/>
-          <w:sz w:val="24"/>
-          <w:szCs w:val="24"/>
-        </w:rPr>
-        <w:t>La navegación debe ser clara y sencilla, permitiendo a los usuarios encontrar la información que necesitan rápidamente.</w:t>
-      </w:r>
-    </w:p>
-    <w:p>
-      <w:pPr>
-        <w:pStyle w:val="Textoindependiente"/>
-        <w:numPr>
-          <w:ilvl w:val="0"/>
-          <w:numId w:val="4"/>
-        </w:numPr>
-        <w:spacing w:before="193"/>
-        <w:rPr>
-          <w:bCs/>
-          <w:sz w:val="24"/>
-          <w:szCs w:val="24"/>
-        </w:rPr>
-      </w:pPr>
-      <w:r>
-        <w:rPr>
-          <w:bCs/>
-          <w:sz w:val="24"/>
-          <w:szCs w:val="24"/>
-        </w:rPr>
-        <w:t>El diseño debe ser atractivo y visualmente estimulante para los niños.</w:t>
+          <w:lang w:val="es-CO" w:eastAsia="es-MX"/>
+        </w:rPr>
+        <w:t xml:space="preserve"> Proporcionar ayuda, documentación y tutoriales en línea dentro de la plataforma, que sean intuitivos y les guíen a los estudiantes usar la plataforma.</w:t>
       </w:r>
     </w:p>
     <w:p>
@@ -48709,8 +47333,6 @@
           <w:u w:val="single"/>
         </w:rPr>
       </w:pPr>
-      <w:bookmarkStart w:id="21" w:name="_GoBack"/>
-      <w:bookmarkEnd w:id="21"/>
     </w:p>
     <w:p>
       <w:pPr>
@@ -48802,10 +47424,10 @@
         <w:pStyle w:val="Ttulo1"/>
         <w:ind w:left="320"/>
       </w:pPr>
-      <w:bookmarkStart w:id="22" w:name="Etapa_2:_Persistencia_de_Datos_con_Backe"/>
-      <w:bookmarkStart w:id="23" w:name="_bookmark7"/>
+      <w:bookmarkStart w:id="21" w:name="Etapa_2:_Persistencia_de_Datos_con_Backe"/>
+      <w:bookmarkStart w:id="22" w:name="_bookmark7"/>
+      <w:bookmarkEnd w:id="21"/>
       <w:bookmarkEnd w:id="22"/>
-      <w:bookmarkEnd w:id="23"/>
       <w:r>
         <w:rPr>
           <w:color w:val="3B565B"/>
@@ -48885,7 +47507,6 @@
         </w:rPr>
         <w:t xml:space="preserve"> </w:t>
       </w:r>
-      <w:proofErr w:type="spellStart"/>
       <w:r>
         <w:rPr>
           <w:color w:val="3B565B"/>
@@ -48893,7 +47514,6 @@
         </w:rPr>
         <w:t>Backend</w:t>
       </w:r>
-      <w:proofErr w:type="spellEnd"/>
     </w:p>
     <w:p>
       <w:pPr>
@@ -48909,10 +47529,10 @@
       <w:pPr>
         <w:pStyle w:val="Ttulo2"/>
       </w:pPr>
-      <w:bookmarkStart w:id="24" w:name="Introducción"/>
-      <w:bookmarkStart w:id="25" w:name="_bookmark8"/>
+      <w:bookmarkStart w:id="23" w:name="Introducción"/>
+      <w:bookmarkStart w:id="24" w:name="_bookmark8"/>
+      <w:bookmarkEnd w:id="23"/>
       <w:bookmarkEnd w:id="24"/>
-      <w:bookmarkEnd w:id="25"/>
       <w:r>
         <w:rPr>
           <w:color w:val="3B565B"/>
@@ -49208,10 +47828,10 @@
       <w:pPr>
         <w:pStyle w:val="Ttulo2"/>
       </w:pPr>
-      <w:bookmarkStart w:id="26" w:name="Diseño_de_la_Arquitectura_de_Backend"/>
-      <w:bookmarkStart w:id="27" w:name="_bookmark9"/>
+      <w:bookmarkStart w:id="25" w:name="Diseño_de_la_Arquitectura_de_Backend"/>
+      <w:bookmarkStart w:id="26" w:name="_bookmark9"/>
+      <w:bookmarkEnd w:id="25"/>
       <w:bookmarkEnd w:id="26"/>
-      <w:bookmarkEnd w:id="27"/>
       <w:r>
         <w:rPr>
           <w:color w:val="3B565B"/>
@@ -49277,7 +47897,6 @@
         </w:rPr>
         <w:t xml:space="preserve"> </w:t>
       </w:r>
-      <w:proofErr w:type="spellStart"/>
       <w:r>
         <w:rPr>
           <w:color w:val="3B565B"/>
@@ -49285,7 +47904,6 @@
         </w:rPr>
         <w:t>Backend</w:t>
       </w:r>
-      <w:proofErr w:type="spellEnd"/>
     </w:p>
     <w:p>
       <w:pPr>
@@ -49452,7 +48070,6 @@
         </w:rPr>
         <w:t xml:space="preserve"> </w:t>
       </w:r>
-      <w:proofErr w:type="spellStart"/>
       <w:r>
         <w:rPr>
           <w:b/>
@@ -49462,7 +48079,6 @@
         </w:rPr>
         <w:t>Backend</w:t>
       </w:r>
-      <w:proofErr w:type="spellEnd"/>
     </w:p>
     <w:p>
       <w:pPr>
@@ -49577,10 +48193,10 @@
         <w:pStyle w:val="Ttulo2"/>
         <w:spacing w:before="1"/>
       </w:pPr>
-      <w:bookmarkStart w:id="28" w:name="Elección_de_la_Base_de_Datos"/>
-      <w:bookmarkStart w:id="29" w:name="_bookmark10"/>
+      <w:bookmarkStart w:id="27" w:name="Elección_de_la_Base_de_Datos"/>
+      <w:bookmarkStart w:id="28" w:name="_bookmark10"/>
+      <w:bookmarkEnd w:id="27"/>
       <w:bookmarkEnd w:id="28"/>
-      <w:bookmarkEnd w:id="29"/>
       <w:r>
         <w:rPr>
           <w:color w:val="3B565B"/>
@@ -50038,10 +48654,10 @@
       <w:pPr>
         <w:pStyle w:val="Ttulo2"/>
       </w:pPr>
-      <w:bookmarkStart w:id="30" w:name="Implementación_del_Backend"/>
-      <w:bookmarkStart w:id="31" w:name="_bookmark11"/>
+      <w:bookmarkStart w:id="29" w:name="Implementación_del_Backend"/>
+      <w:bookmarkStart w:id="30" w:name="_bookmark11"/>
+      <w:bookmarkEnd w:id="29"/>
       <w:bookmarkEnd w:id="30"/>
-      <w:bookmarkEnd w:id="31"/>
       <w:r>
         <w:rPr>
           <w:color w:val="3B565B"/>
@@ -50068,7 +48684,6 @@
         </w:rPr>
         <w:t xml:space="preserve"> </w:t>
       </w:r>
-      <w:proofErr w:type="spellStart"/>
       <w:r>
         <w:rPr>
           <w:color w:val="3B565B"/>
@@ -50076,7 +48691,6 @@
         </w:rPr>
         <w:t>Backend</w:t>
       </w:r>
-      <w:proofErr w:type="spellEnd"/>
     </w:p>
     <w:p>
       <w:pPr>
@@ -50364,7 +48978,6 @@
         </w:rPr>
         <w:t xml:space="preserve"> </w:t>
       </w:r>
-      <w:proofErr w:type="spellStart"/>
       <w:r>
         <w:rPr>
           <w:b/>
@@ -50373,7 +48986,6 @@
         </w:rPr>
         <w:t>Endpoints</w:t>
       </w:r>
-      <w:proofErr w:type="spellEnd"/>
       <w:r>
         <w:rPr>
           <w:b/>
@@ -50400,7 +49012,6 @@
         </w:rPr>
         <w:t xml:space="preserve"> </w:t>
       </w:r>
-      <w:proofErr w:type="spellStart"/>
       <w:r>
         <w:rPr>
           <w:b/>
@@ -50410,7 +49021,6 @@
         </w:rPr>
         <w:t>APIs</w:t>
       </w:r>
-      <w:proofErr w:type="spellEnd"/>
     </w:p>
     <w:p>
       <w:pPr>
@@ -50525,10 +49135,10 @@
       <w:pPr>
         <w:pStyle w:val="Ttulo2"/>
       </w:pPr>
-      <w:bookmarkStart w:id="32" w:name="Conexión_a_la_Base_de_Datos"/>
-      <w:bookmarkStart w:id="33" w:name="_bookmark12"/>
+      <w:bookmarkStart w:id="31" w:name="Conexión_a_la_Base_de_Datos"/>
+      <w:bookmarkStart w:id="32" w:name="_bookmark12"/>
+      <w:bookmarkEnd w:id="31"/>
       <w:bookmarkEnd w:id="32"/>
-      <w:bookmarkEnd w:id="33"/>
       <w:r>
         <w:rPr>
           <w:color w:val="3B565B"/>
@@ -50888,10 +49498,10 @@
       <w:pPr>
         <w:pStyle w:val="Ttulo2"/>
       </w:pPr>
-      <w:bookmarkStart w:id="34" w:name="Pruebas_del_Backend"/>
-      <w:bookmarkStart w:id="35" w:name="_bookmark13"/>
+      <w:bookmarkStart w:id="33" w:name="Pruebas_del_Backend"/>
+      <w:bookmarkStart w:id="34" w:name="_bookmark13"/>
+      <w:bookmarkEnd w:id="33"/>
       <w:bookmarkEnd w:id="34"/>
-      <w:bookmarkEnd w:id="35"/>
       <w:r>
         <w:rPr>
           <w:color w:val="3B565B"/>
@@ -50918,7 +49528,6 @@
         </w:rPr>
         <w:t xml:space="preserve"> </w:t>
       </w:r>
-      <w:proofErr w:type="spellStart"/>
       <w:r>
         <w:rPr>
           <w:color w:val="3B565B"/>
@@ -50926,7 +49535,6 @@
         </w:rPr>
         <w:t>Backend</w:t>
       </w:r>
-      <w:proofErr w:type="spellEnd"/>
     </w:p>
     <w:p>
       <w:pPr>
@@ -51288,8 +49896,8 @@
         <w:spacing w:before="67" w:line="628" w:lineRule="auto"/>
         <w:ind w:left="219" w:right="3533" w:firstLine="100"/>
       </w:pPr>
-      <w:bookmarkStart w:id="36" w:name="Etapa_3:_Consumo_de_Datos_y_Desarrollo_F"/>
-      <w:bookmarkEnd w:id="36"/>
+      <w:bookmarkStart w:id="35" w:name="Etapa_3:_Consumo_de_Datos_y_Desarrollo_F"/>
+      <w:bookmarkEnd w:id="35"/>
       <w:r>
         <w:rPr>
           <w:color w:val="3B565B"/>
@@ -51373,21 +49981,7 @@
         <w:rPr>
           <w:color w:val="3B565B"/>
         </w:rPr>
-        <w:t xml:space="preserve">Desarrollo </w:t>
-      </w:r>
-      <w:proofErr w:type="spellStart"/>
-      <w:r>
-        <w:rPr>
-          <w:color w:val="3B565B"/>
-        </w:rPr>
-        <w:t>Frontend</w:t>
-      </w:r>
-      <w:proofErr w:type="spellEnd"/>
-      <w:r>
-        <w:rPr>
-          <w:color w:val="3B565B"/>
-        </w:rPr>
-        <w:t xml:space="preserve"> Introducción</w:t>
+        <w:t>Desarrollo Frontend Introducción</w:t>
       </w:r>
     </w:p>
     <w:p>
@@ -51660,10 +50254,10 @@
       <w:pPr>
         <w:pStyle w:val="Ttulo2"/>
       </w:pPr>
-      <w:bookmarkStart w:id="37" w:name="Creación_de_la_Interfaz_de_Usuario_(UI)"/>
-      <w:bookmarkStart w:id="38" w:name="_bookmark14"/>
+      <w:bookmarkStart w:id="36" w:name="Creación_de_la_Interfaz_de_Usuario_(UI)"/>
+      <w:bookmarkStart w:id="37" w:name="_bookmark14"/>
+      <w:bookmarkEnd w:id="36"/>
       <w:bookmarkEnd w:id="37"/>
-      <w:bookmarkEnd w:id="38"/>
       <w:r>
         <w:rPr>
           <w:color w:val="3B565B"/>
@@ -52121,10 +50715,10 @@
       <w:pPr>
         <w:pStyle w:val="Ttulo2"/>
       </w:pPr>
-      <w:bookmarkStart w:id="39" w:name="Programación_Frontend_con_JavaScript_(JS"/>
-      <w:bookmarkStart w:id="40" w:name="_bookmark15"/>
+      <w:bookmarkStart w:id="38" w:name="Programación_Frontend_con_JavaScript_(JS"/>
+      <w:bookmarkStart w:id="39" w:name="_bookmark15"/>
+      <w:bookmarkEnd w:id="38"/>
       <w:bookmarkEnd w:id="39"/>
-      <w:bookmarkEnd w:id="40"/>
       <w:r>
         <w:rPr>
           <w:color w:val="3B565B"/>
@@ -52138,14 +50732,12 @@
         </w:rPr>
         <w:t xml:space="preserve"> </w:t>
       </w:r>
-      <w:proofErr w:type="spellStart"/>
       <w:r>
         <w:rPr>
           <w:color w:val="3B565B"/>
         </w:rPr>
         <w:t>Frontend</w:t>
       </w:r>
-      <w:proofErr w:type="spellEnd"/>
       <w:r>
         <w:rPr>
           <w:color w:val="3B565B"/>
@@ -52297,7 +50889,6 @@
         </w:rPr>
         <w:t xml:space="preserve"> </w:t>
       </w:r>
-      <w:proofErr w:type="spellStart"/>
       <w:r>
         <w:rPr>
           <w:b/>
@@ -52307,7 +50898,6 @@
         </w:rPr>
         <w:t>Frontend</w:t>
       </w:r>
-      <w:proofErr w:type="spellEnd"/>
     </w:p>
     <w:p>
       <w:pPr>
@@ -52521,7 +51111,6 @@
         </w:rPr>
         <w:t xml:space="preserve"> </w:t>
       </w:r>
-      <w:proofErr w:type="spellStart"/>
       <w:r>
         <w:rPr>
           <w:b/>
@@ -52530,7 +51119,6 @@
         </w:rPr>
         <w:t>Frameworks</w:t>
       </w:r>
-      <w:proofErr w:type="spellEnd"/>
       <w:r>
         <w:rPr>
           <w:b/>
@@ -52608,10 +51196,10 @@
       <w:pPr>
         <w:pStyle w:val="Ttulo2"/>
       </w:pPr>
-      <w:bookmarkStart w:id="41" w:name="Consumo_de_Datos_desde_el_Backend"/>
-      <w:bookmarkStart w:id="42" w:name="_bookmark16"/>
+      <w:bookmarkStart w:id="40" w:name="Consumo_de_Datos_desde_el_Backend"/>
+      <w:bookmarkStart w:id="41" w:name="_bookmark16"/>
+      <w:bookmarkEnd w:id="40"/>
       <w:bookmarkEnd w:id="41"/>
-      <w:bookmarkEnd w:id="42"/>
       <w:r>
         <w:rPr>
           <w:color w:val="3B565B"/>
@@ -52677,7 +51265,6 @@
         </w:rPr>
         <w:t xml:space="preserve"> </w:t>
       </w:r>
-      <w:proofErr w:type="spellStart"/>
       <w:r>
         <w:rPr>
           <w:color w:val="3B565B"/>
@@ -52685,7 +51272,6 @@
         </w:rPr>
         <w:t>Backend</w:t>
       </w:r>
-      <w:proofErr w:type="spellEnd"/>
     </w:p>
     <w:p>
       <w:pPr>
@@ -52780,7 +51366,6 @@
         </w:rPr>
         <w:t xml:space="preserve"> </w:t>
       </w:r>
-      <w:proofErr w:type="spellStart"/>
       <w:r>
         <w:rPr>
           <w:b/>
@@ -52790,7 +51375,6 @@
         </w:rPr>
         <w:t>Backend</w:t>
       </w:r>
-      <w:proofErr w:type="spellEnd"/>
     </w:p>
     <w:p>
       <w:pPr>
@@ -53061,10 +51645,10 @@
         <w:pStyle w:val="Ttulo2"/>
         <w:spacing w:before="1"/>
       </w:pPr>
-      <w:bookmarkStart w:id="43" w:name="Interacción_Usuario-Interfaz"/>
-      <w:bookmarkStart w:id="44" w:name="_bookmark17"/>
+      <w:bookmarkStart w:id="42" w:name="Interacción_Usuario-Interfaz"/>
+      <w:bookmarkStart w:id="43" w:name="_bookmark17"/>
+      <w:bookmarkEnd w:id="42"/>
       <w:bookmarkEnd w:id="43"/>
-      <w:bookmarkEnd w:id="44"/>
       <w:r>
         <w:rPr>
           <w:color w:val="3B565B"/>
@@ -53476,10 +52060,10 @@
         <w:pStyle w:val="Ttulo2"/>
         <w:spacing w:before="1"/>
       </w:pPr>
-      <w:bookmarkStart w:id="45" w:name="Pruebas_y_Depuración_del_Frontend"/>
-      <w:bookmarkStart w:id="46" w:name="_bookmark18"/>
+      <w:bookmarkStart w:id="44" w:name="Pruebas_y_Depuración_del_Frontend"/>
+      <w:bookmarkStart w:id="45" w:name="_bookmark18"/>
+      <w:bookmarkEnd w:id="44"/>
       <w:bookmarkEnd w:id="45"/>
-      <w:bookmarkEnd w:id="46"/>
       <w:r>
         <w:rPr>
           <w:color w:val="3B565B"/>
@@ -53532,7 +52116,6 @@
         </w:rPr>
         <w:t xml:space="preserve"> </w:t>
       </w:r>
-      <w:proofErr w:type="spellStart"/>
       <w:r>
         <w:rPr>
           <w:color w:val="3B565B"/>
@@ -53540,7 +52123,6 @@
         </w:rPr>
         <w:t>Frontend</w:t>
       </w:r>
-      <w:proofErr w:type="spellEnd"/>
     </w:p>
     <w:p>
       <w:pPr>
@@ -53669,7 +52251,6 @@
         </w:rPr>
         <w:t xml:space="preserve"> </w:t>
       </w:r>
-      <w:proofErr w:type="spellStart"/>
       <w:r>
         <w:rPr>
           <w:b/>
@@ -53679,7 +52260,6 @@
         </w:rPr>
         <w:t>Frontend</w:t>
       </w:r>
-      <w:proofErr w:type="spellEnd"/>
     </w:p>
     <w:p>
       <w:pPr>
@@ -53927,10 +52507,10 @@
       <w:pPr>
         <w:pStyle w:val="Ttulo2"/>
       </w:pPr>
-      <w:bookmarkStart w:id="47" w:name="Implementación_de_la_Lógica_de_Negocio_e"/>
-      <w:bookmarkStart w:id="48" w:name="_bookmark19"/>
+      <w:bookmarkStart w:id="46" w:name="Implementación_de_la_Lógica_de_Negocio_e"/>
+      <w:bookmarkStart w:id="47" w:name="_bookmark19"/>
+      <w:bookmarkEnd w:id="46"/>
       <w:bookmarkEnd w:id="47"/>
-      <w:bookmarkEnd w:id="48"/>
       <w:r>
         <w:rPr>
           <w:color w:val="3B565B"/>
@@ -54035,7 +52615,6 @@
         </w:rPr>
         <w:t xml:space="preserve"> </w:t>
       </w:r>
-      <w:proofErr w:type="spellStart"/>
       <w:r>
         <w:rPr>
           <w:color w:val="3B565B"/>
@@ -54043,7 +52622,6 @@
         </w:rPr>
         <w:t>Frontend</w:t>
       </w:r>
-      <w:proofErr w:type="spellEnd"/>
     </w:p>
     <w:p>
       <w:pPr>
@@ -54190,7 +52768,6 @@
         </w:rPr>
         <w:t xml:space="preserve"> </w:t>
       </w:r>
-      <w:proofErr w:type="spellStart"/>
       <w:r>
         <w:rPr>
           <w:b/>
@@ -54199,7 +52776,6 @@
         </w:rPr>
         <w:t>Backend</w:t>
       </w:r>
-      <w:proofErr w:type="spellEnd"/>
       <w:r>
         <w:rPr>
           <w:b/>
@@ -54399,7 +52975,6 @@
         </w:rPr>
         <w:t xml:space="preserve"> </w:t>
       </w:r>
-      <w:proofErr w:type="spellStart"/>
       <w:r>
         <w:rPr>
           <w:b/>
@@ -54409,7 +52984,6 @@
         </w:rPr>
         <w:t>Frontend</w:t>
       </w:r>
-      <w:proofErr w:type="spellEnd"/>
     </w:p>
     <w:p>
       <w:pPr>
@@ -54452,10 +53026,10 @@
       <w:pPr>
         <w:pStyle w:val="Ttulo2"/>
       </w:pPr>
-      <w:bookmarkStart w:id="49" w:name="Integración_con_el_Backend"/>
-      <w:bookmarkStart w:id="50" w:name="_bookmark20"/>
+      <w:bookmarkStart w:id="48" w:name="Integración_con_el_Backend"/>
+      <w:bookmarkStart w:id="49" w:name="_bookmark20"/>
+      <w:bookmarkEnd w:id="48"/>
       <w:bookmarkEnd w:id="49"/>
-      <w:bookmarkEnd w:id="50"/>
       <w:r>
         <w:rPr>
           <w:color w:val="3B565B"/>
@@ -54495,7 +53069,6 @@
         </w:rPr>
         <w:t xml:space="preserve"> </w:t>
       </w:r>
-      <w:proofErr w:type="spellStart"/>
       <w:r>
         <w:rPr>
           <w:color w:val="3B565B"/>
@@ -54503,7 +53076,6 @@
         </w:rPr>
         <w:t>Backend</w:t>
       </w:r>
-      <w:proofErr w:type="spellEnd"/>
     </w:p>
     <w:p>
       <w:pPr>
@@ -54649,7 +53221,6 @@
         </w:rPr>
         <w:t xml:space="preserve"> </w:t>
       </w:r>
-      <w:proofErr w:type="spellStart"/>
       <w:r>
         <w:rPr>
           <w:b/>
@@ -54659,7 +53230,6 @@
         </w:rPr>
         <w:t>Backend</w:t>
       </w:r>
-      <w:proofErr w:type="spellEnd"/>
     </w:p>
     <w:p>
       <w:pPr>
@@ -54740,7 +53310,6 @@
         </w:rPr>
         <w:t xml:space="preserve"> </w:t>
       </w:r>
-      <w:proofErr w:type="spellStart"/>
       <w:r>
         <w:rPr>
           <w:b/>
@@ -54758,7 +53327,6 @@
         </w:rPr>
         <w:t>Backend</w:t>
       </w:r>
-      <w:proofErr w:type="spellEnd"/>
     </w:p>
     <w:sectPr>
       <w:pgSz w:w="11920" w:h="16840"/>
@@ -54770,7 +53338,7 @@
 </file>
 
 <file path=word/numbering.xml><?xml version="1.0" encoding="utf-8"?>
-<w:numbering xmlns:wpc="http://schemas.microsoft.com/office/word/2010/wordprocessingCanvas" xmlns:cx="http://schemas.microsoft.com/office/drawing/2014/chartex" xmlns:mc="http://schemas.openxmlformats.org/markup-compatibility/2006" xmlns:o="urn:schemas-microsoft-com:office:office" xmlns:r="http://schemas.openxmlformats.org/officeDocument/2006/relationships" xmlns:m="http://schemas.openxmlformats.org/officeDocument/2006/math" xmlns:v="urn:schemas-microsoft-com:vml" xmlns:wp14="http://schemas.microsoft.com/office/word/2010/wordprocessingDrawing" xmlns:wp="http://schemas.openxmlformats.org/drawingml/2006/wordprocessingDrawing" xmlns:w10="urn:schemas-microsoft-com:office:word" xmlns:w="http://schemas.openxmlformats.org/wordprocessingml/2006/main" xmlns:w14="http://schemas.microsoft.com/office/word/2010/wordml" xmlns:w15="http://schemas.microsoft.com/office/word/2012/wordml" xmlns:w16se="http://schemas.microsoft.com/office/word/2015/wordml/symex" xmlns:wpg="http://schemas.microsoft.com/office/word/2010/wordprocessingGroup" xmlns:wpi="http://schemas.microsoft.com/office/word/2010/wordprocessingInk" xmlns:wne="http://schemas.microsoft.com/office/word/2006/wordml" xmlns:wps="http://schemas.microsoft.com/office/word/2010/wordprocessingShape" mc:Ignorable="w14 w15 w16se wp14">
+<w:numbering xmlns:wpc="http://schemas.microsoft.com/office/word/2010/wordprocessingCanvas" xmlns:cx="http://schemas.microsoft.com/office/drawing/2014/chartex" xmlns:cx1="http://schemas.microsoft.com/office/drawing/2015/9/8/chartex" xmlns:cx2="http://schemas.microsoft.com/office/drawing/2015/10/21/chartex" xmlns:cx3="http://schemas.microsoft.com/office/drawing/2016/5/9/chartex" xmlns:cx4="http://schemas.microsoft.com/office/drawing/2016/5/10/chartex" xmlns:cx5="http://schemas.microsoft.com/office/drawing/2016/5/11/chartex" xmlns:cx6="http://schemas.microsoft.com/office/drawing/2016/5/12/chartex" xmlns:cx7="http://schemas.microsoft.com/office/drawing/2016/5/13/chartex" xmlns:cx8="http://schemas.microsoft.com/office/drawing/2016/5/14/chartex" xmlns:mc="http://schemas.openxmlformats.org/markup-compatibility/2006" xmlns:aink="http://schemas.microsoft.com/office/drawing/2016/ink" xmlns:am3d="http://schemas.microsoft.com/office/drawing/2017/model3d" xmlns:o="urn:schemas-microsoft-com:office:office" xmlns:oel="http://schemas.microsoft.com/office/2019/extlst" xmlns:r="http://schemas.openxmlformats.org/officeDocument/2006/relationships" xmlns:m="http://schemas.openxmlformats.org/officeDocument/2006/math" xmlns:v="urn:schemas-microsoft-com:vml" xmlns:wp14="http://schemas.microsoft.com/office/word/2010/wordprocessingDrawing" xmlns:wp="http://schemas.openxmlformats.org/drawingml/2006/wordprocessingDrawing" xmlns:w10="urn:schemas-microsoft-com:office:word" xmlns:w="http://schemas.openxmlformats.org/wordprocessingml/2006/main" xmlns:w14="http://schemas.microsoft.com/office/word/2010/wordml" xmlns:w15="http://schemas.microsoft.com/office/word/2012/wordml" xmlns:w16cex="http://schemas.microsoft.com/office/word/2018/wordml/cex" xmlns:w16cid="http://schemas.microsoft.com/office/word/2016/wordml/cid" xmlns:w16="http://schemas.microsoft.com/office/word/2018/wordml" xmlns:w16du="http://schemas.microsoft.com/office/word/2023/wordml/word16du" xmlns:w16sdtdh="http://schemas.microsoft.com/office/word/2020/wordml/sdtdatahash" xmlns:w16se="http://schemas.microsoft.com/office/word/2015/wordml/symex" xmlns:wpg="http://schemas.microsoft.com/office/word/2010/wordprocessingGroup" xmlns:wpi="http://schemas.microsoft.com/office/word/2010/wordprocessingInk" xmlns:wne="http://schemas.microsoft.com/office/word/2006/wordml" xmlns:wps="http://schemas.microsoft.com/office/word/2010/wordprocessingShape" mc:Ignorable="w14 w15 w16se w16cid w16 w16cex w16sdtdh w16du wp14">
   <w:abstractNum w:abstractNumId="0" w15:restartNumberingAfterBreak="0">
     <w:nsid w:val="04945B68"/>
     <w:multiLevelType w:val="hybridMultilevel"/>
@@ -55224,6 +53792,95 @@
     </w:lvl>
   </w:abstractNum>
   <w:abstractNum w:abstractNumId="4" w15:restartNumberingAfterBreak="0">
+    <w:nsid w:val="5C8E04BF"/>
+    <w:multiLevelType w:val="hybridMultilevel"/>
+    <w:tmpl w:val="89CAB0FC"/>
+    <w:lvl w:ilvl="0" w:tplc="240A0001">
+      <w:start w:val="1"/>
+      <w:numFmt w:val="bullet"/>
+      <w:lvlText w:val=""/>
+      <w:lvlJc w:val="left"/>
+      <w:pPr>
+        <w:ind w:left="579" w:hanging="360"/>
+      </w:pPr>
+      <w:rPr>
+        <w:rFonts w:ascii="Symbol" w:hAnsi="Symbol" w:hint="default"/>
+      </w:rPr>
+    </w:lvl>
+    <w:lvl w:ilvl="1" w:tplc="080A0019">
+      <w:start w:val="1"/>
+      <w:numFmt w:val="lowerLetter"/>
+      <w:lvlText w:val="%2."/>
+      <w:lvlJc w:val="left"/>
+      <w:pPr>
+        <w:ind w:left="1659" w:hanging="360"/>
+      </w:pPr>
+    </w:lvl>
+    <w:lvl w:ilvl="2" w:tplc="080A001B" w:tentative="1">
+      <w:start w:val="1"/>
+      <w:numFmt w:val="lowerRoman"/>
+      <w:lvlText w:val="%3."/>
+      <w:lvlJc w:val="right"/>
+      <w:pPr>
+        <w:ind w:left="2379" w:hanging="180"/>
+      </w:pPr>
+    </w:lvl>
+    <w:lvl w:ilvl="3" w:tplc="080A000F" w:tentative="1">
+      <w:start w:val="1"/>
+      <w:numFmt w:val="decimal"/>
+      <w:lvlText w:val="%4."/>
+      <w:lvlJc w:val="left"/>
+      <w:pPr>
+        <w:ind w:left="3099" w:hanging="360"/>
+      </w:pPr>
+    </w:lvl>
+    <w:lvl w:ilvl="4" w:tplc="080A0019" w:tentative="1">
+      <w:start w:val="1"/>
+      <w:numFmt w:val="lowerLetter"/>
+      <w:lvlText w:val="%5."/>
+      <w:lvlJc w:val="left"/>
+      <w:pPr>
+        <w:ind w:left="3819" w:hanging="360"/>
+      </w:pPr>
+    </w:lvl>
+    <w:lvl w:ilvl="5" w:tplc="080A001B" w:tentative="1">
+      <w:start w:val="1"/>
+      <w:numFmt w:val="lowerRoman"/>
+      <w:lvlText w:val="%6."/>
+      <w:lvlJc w:val="right"/>
+      <w:pPr>
+        <w:ind w:left="4539" w:hanging="180"/>
+      </w:pPr>
+    </w:lvl>
+    <w:lvl w:ilvl="6" w:tplc="080A000F" w:tentative="1">
+      <w:start w:val="1"/>
+      <w:numFmt w:val="decimal"/>
+      <w:lvlText w:val="%7."/>
+      <w:lvlJc w:val="left"/>
+      <w:pPr>
+        <w:ind w:left="5259" w:hanging="360"/>
+      </w:pPr>
+    </w:lvl>
+    <w:lvl w:ilvl="7" w:tplc="080A0019" w:tentative="1">
+      <w:start w:val="1"/>
+      <w:numFmt w:val="lowerLetter"/>
+      <w:lvlText w:val="%8."/>
+      <w:lvlJc w:val="left"/>
+      <w:pPr>
+        <w:ind w:left="5979" w:hanging="360"/>
+      </w:pPr>
+    </w:lvl>
+    <w:lvl w:ilvl="8" w:tplc="080A001B" w:tentative="1">
+      <w:start w:val="1"/>
+      <w:numFmt w:val="lowerRoman"/>
+      <w:lvlText w:val="%9."/>
+      <w:lvlJc w:val="right"/>
+      <w:pPr>
+        <w:ind w:left="6699" w:hanging="180"/>
+      </w:pPr>
+    </w:lvl>
+  </w:abstractNum>
+  <w:abstractNum w:abstractNumId="5" w15:restartNumberingAfterBreak="0">
     <w:nsid w:val="6C8567BB"/>
     <w:multiLevelType w:val="hybridMultilevel"/>
     <w:tmpl w:val="65D4F1C6"/>
@@ -55336,7 +53993,7 @@
       </w:rPr>
     </w:lvl>
   </w:abstractNum>
-  <w:abstractNum w:abstractNumId="5" w15:restartNumberingAfterBreak="0">
+  <w:abstractNum w:abstractNumId="6" w15:restartNumberingAfterBreak="0">
     <w:nsid w:val="769A4959"/>
     <w:multiLevelType w:val="hybridMultilevel"/>
     <w:tmpl w:val="31E45890"/>
@@ -55457,29 +54114,32 @@
       </w:rPr>
     </w:lvl>
   </w:abstractNum>
-  <w:num w:numId="1">
+  <w:num w:numId="1" w16cid:durableId="1881473838">
+    <w:abstractNumId w:val="6"/>
+  </w:num>
+  <w:num w:numId="2" w16cid:durableId="1864130301">
     <w:abstractNumId w:val="5"/>
   </w:num>
-  <w:num w:numId="2">
-    <w:abstractNumId w:val="4"/>
-  </w:num>
-  <w:num w:numId="3">
+  <w:num w:numId="3" w16cid:durableId="1919903588">
     <w:abstractNumId w:val="1"/>
   </w:num>
-  <w:num w:numId="4">
+  <w:num w:numId="4" w16cid:durableId="607935662">
     <w:abstractNumId w:val="3"/>
   </w:num>
-  <w:num w:numId="5">
+  <w:num w:numId="5" w16cid:durableId="138764129">
     <w:abstractNumId w:val="0"/>
   </w:num>
-  <w:num w:numId="6">
+  <w:num w:numId="6" w16cid:durableId="905260014">
     <w:abstractNumId w:val="2"/>
+  </w:num>
+  <w:num w:numId="7" w16cid:durableId="1449425213">
+    <w:abstractNumId w:val="4"/>
   </w:num>
 </w:numbering>
 </file>
 
 <file path=word/styles.xml><?xml version="1.0" encoding="utf-8"?>
-<w:styles xmlns:mc="http://schemas.openxmlformats.org/markup-compatibility/2006" xmlns:r="http://schemas.openxmlformats.org/officeDocument/2006/relationships" xmlns:w="http://schemas.openxmlformats.org/wordprocessingml/2006/main" xmlns:w14="http://schemas.microsoft.com/office/word/2010/wordml" xmlns:w15="http://schemas.microsoft.com/office/word/2012/wordml" xmlns:w16se="http://schemas.microsoft.com/office/word/2015/wordml/symex" mc:Ignorable="w14 w15 w16se">
+<w:styles xmlns:mc="http://schemas.openxmlformats.org/markup-compatibility/2006" xmlns:r="http://schemas.openxmlformats.org/officeDocument/2006/relationships" xmlns:w="http://schemas.openxmlformats.org/wordprocessingml/2006/main" xmlns:w14="http://schemas.microsoft.com/office/word/2010/wordml" xmlns:w15="http://schemas.microsoft.com/office/word/2012/wordml" xmlns:w16cex="http://schemas.microsoft.com/office/word/2018/wordml/cex" xmlns:w16cid="http://schemas.microsoft.com/office/word/2016/wordml/cid" xmlns:w16="http://schemas.microsoft.com/office/word/2018/wordml" xmlns:w16du="http://schemas.microsoft.com/office/word/2023/wordml/word16du" xmlns:w16sdtdh="http://schemas.microsoft.com/office/word/2020/wordml/sdtdatahash" xmlns:w16se="http://schemas.microsoft.com/office/word/2015/wordml/symex" mc:Ignorable="w14 w15 w16se w16cid w16 w16cex w16sdtdh w16du">
   <w:docDefaults>
     <w:rPrDefault>
       <w:rPr>
@@ -55497,7 +54157,7 @@
       </w:pPr>
     </w:pPrDefault>
   </w:docDefaults>
-  <w:latentStyles w:defLockedState="0" w:defUIPriority="99" w:defSemiHidden="0" w:defUnhideWhenUsed="0" w:defQFormat="0" w:count="371">
+  <w:latentStyles w:defLockedState="0" w:defUIPriority="99" w:defSemiHidden="0" w:defUnhideWhenUsed="0" w:defQFormat="0" w:count="376">
     <w:lsdException w:name="Normal" w:uiPriority="1" w:qFormat="1"/>
     <w:lsdException w:name="heading 1" w:uiPriority="9" w:qFormat="1"/>
     <w:lsdException w:name="heading 2" w:semiHidden="1" w:uiPriority="9" w:unhideWhenUsed="1" w:qFormat="1"/>
@@ -55869,6 +54529,11 @@
     <w:lsdException w:name="List Table 5 Dark Accent 6" w:uiPriority="50"/>
     <w:lsdException w:name="List Table 6 Colorful Accent 6" w:uiPriority="51"/>
     <w:lsdException w:name="List Table 7 Colorful Accent 6" w:uiPriority="52"/>
+    <w:lsdException w:name="Mention" w:semiHidden="1" w:unhideWhenUsed="1"/>
+    <w:lsdException w:name="Smart Hyperlink" w:semiHidden="1" w:unhideWhenUsed="1"/>
+    <w:lsdException w:name="Hashtag" w:semiHidden="1" w:unhideWhenUsed="1"/>
+    <w:lsdException w:name="Unresolved Mention" w:semiHidden="1" w:unhideWhenUsed="1"/>
+    <w:lsdException w:name="Smart Link" w:semiHidden="1" w:unhideWhenUsed="1"/>
   </w:latentStyles>
   <w:style w:type="paragraph" w:default="1" w:styleId="Normal">
     <w:name w:val="Normal"/>
@@ -56044,7 +54709,7 @@
       <w:jc w:val="center"/>
     </w:pPr>
   </w:style>
-  <w:style w:type="table" w:styleId="Tabladecuadrcula4-nfasis2">
+  <w:style w:type="table" w:styleId="Tablaconcuadrcula4-nfasis2">
     <w:name w:val="Grid Table 4 Accent 2"/>
     <w:basedOn w:val="Tablanormal"/>
     <w:uiPriority w:val="49"/>
@@ -56117,7 +54782,7 @@
       </w:tcPr>
     </w:tblStylePr>
   </w:style>
-  <w:style w:type="table" w:styleId="Tabladecuadrcula5oscura-nfasis2">
+  <w:style w:type="table" w:styleId="Tablaconcuadrcula5oscura-nfasis2">
     <w:name w:val="Grid Table 5 Dark Accent 2"/>
     <w:basedOn w:val="Tablanormal"/>
     <w:uiPriority w:val="50"/>
@@ -56220,7 +54885,7 @@
       </w:tcPr>
     </w:tblStylePr>
   </w:style>
-  <w:style w:type="table" w:styleId="Tabladecuadrcula3-nfasis2">
+  <w:style w:type="table" w:styleId="Tablaconcuadrcula3-nfasis2">
     <w:name w:val="Grid Table 3 Accent 2"/>
     <w:basedOn w:val="Tablanormal"/>
     <w:uiPriority w:val="48"/>

</xml_diff>